<commit_message>
Updated frequency document to include cycles for chemotherapy
</commit_message>
<xml_diff>
--- a/documents/ballotCommentsSept2013/Schedule.docx
+++ b/documents/ballotCommentsSept2013/Schedule.docx
@@ -64,6 +64,7 @@
                   <w:calendar w:val="gregorian"/>
                 </w:date>
               </w:sdtPr>
+              <w:sdtEndPr/>
               <w:sdtContent>
                 <w:tc>
                   <w:tcPr>
@@ -138,6 +139,7 @@
                   <w:dataBinding w:prefixMappings="xmlns:ns0='http://schemas.openxmlformats.org/officeDocument/2006/extended-properties'" w:xpath="/ns0:Properties[1]/ns0:Company[1]" w:storeItemID="{6668398D-A668-4E3E-A5EB-62B293D839F1}"/>
                   <w:text/>
                 </w:sdtPr>
+                <w:sdtEndPr/>
                 <w:sdtContent>
                   <w:p>
                     <w:pPr>
@@ -184,6 +186,7 @@
                   <w:dataBinding w:prefixMappings="xmlns:ns0='http://schemas.openxmlformats.org/package/2006/metadata/core-properties' xmlns:ns1='http://purl.org/dc/elements/1.1/'" w:xpath="/ns0:coreProperties[1]/ns1:creator[1]" w:storeItemID="{6C3C8BC8-F283-45AE-878A-BAB7291924A1}"/>
                   <w:text/>
                 </w:sdtPr>
+                <w:sdtEndPr/>
                 <w:sdtContent>
                   <w:p>
                     <w:pPr>
@@ -272,6 +275,7 @@
                     <w:dataBinding w:prefixMappings="xmlns:ns0='http://schemas.openxmlformats.org/package/2006/metadata/core-properties' xmlns:ns1='http://purl.org/dc/elements/1.1/'" w:xpath="/ns0:coreProperties[1]/ns1:title[1]" w:storeItemID="{6C3C8BC8-F283-45AE-878A-BAB7291924A1}"/>
                     <w:text/>
                   </w:sdtPr>
+                  <w:sdtEndPr/>
                   <w:sdtContent>
                     <w:r>
                       <w:rPr>
@@ -304,8 +308,21 @@
                         <w:sz w:val="48"/>
                         <w:szCs w:val="48"/>
                       </w:rPr>
-                      <w:t xml:space="preserve"> in the vMR</w:t>
+                      <w:t xml:space="preserve"> in the </w:t>
                     </w:r>
+                    <w:proofErr w:type="spellStart"/>
+                    <w:r>
+                      <w:rPr>
+                        <w:rFonts w:asciiTheme="majorHAnsi" w:eastAsiaTheme="majorEastAsia" w:hAnsiTheme="majorHAnsi" w:cstheme="majorBidi"/>
+                        <w:b/>
+                        <w:bCs/>
+                        <w:color w:val="365F91" w:themeColor="accent1" w:themeShade="BF"/>
+                        <w:sz w:val="48"/>
+                        <w:szCs w:val="48"/>
+                      </w:rPr>
+                      <w:t>vMR</w:t>
+                    </w:r>
+                    <w:proofErr w:type="spellEnd"/>
                   </w:sdtContent>
                 </w:sdt>
                 <w:r>
@@ -374,6 +391,7 @@
           <w:docPartUnique/>
         </w:docPartObj>
       </w:sdtPr>
+      <w:sdtEndPr/>
       <w:sdtContent>
         <w:p>
           <w:pPr>
@@ -1033,7 +1051,15 @@
     </w:p>
     <w:p>
       <w:r>
-        <w:t xml:space="preserve">The vMR shall model frequency along the lines taken by FHIR. </w:t>
+        <w:t xml:space="preserve">The </w:t>
+      </w:r>
+      <w:proofErr w:type="spellStart"/>
+      <w:r>
+        <w:t>vMR</w:t>
+      </w:r>
+      <w:proofErr w:type="spellEnd"/>
+      <w:r>
+        <w:t xml:space="preserve"> shall model frequency along the lines taken by FHIR. </w:t>
       </w:r>
       <w:r>
         <w:t>This decision was taken given</w:t>
@@ -1078,6 +1104,7 @@
           <w:szCs w:val="17"/>
         </w:rPr>
       </w:pPr>
+      <w:proofErr w:type="gramStart"/>
       <w:r>
         <w:rPr>
           <w:rFonts w:ascii="Consolas" w:hAnsi="Consolas" w:cs="Consolas"/>
@@ -1087,21 +1114,45 @@
         </w:rPr>
         <w:t>&lt;</w:t>
       </w:r>
-      <w:hyperlink r:id="rId7" w:anchor="Schedule" w:tooltip="A schedule that specifies an event that may occur multiple times. Schedules are not used for recording when things did happen, but when they are expected or requested to occur." w:history="1">
-        <w:r>
-          <w:rPr>
-            <w:rStyle w:val="Hyperlink"/>
-            <w:rFonts w:ascii="Consolas" w:eastAsiaTheme="majorEastAsia" w:hAnsi="Consolas" w:cs="Consolas"/>
-            <w:b/>
-            <w:bCs/>
-            <w:color w:val="800080"/>
-            <w:sz w:val="17"/>
-            <w:szCs w:val="17"/>
-            <w:bdr w:val="none" w:sz="0" w:space="0" w:color="auto" w:frame="1"/>
-          </w:rPr>
-          <w:t>[name]</w:t>
-        </w:r>
-      </w:hyperlink>
+      <w:proofErr w:type="gramEnd"/>
+      <w:r>
+        <w:fldChar w:fldCharType="begin"/>
+      </w:r>
+      <w:r>
+        <w:instrText xml:space="preserve"> HYPERLINK "http://www.hl7.org/implement/standards/fhir/datatypes-definitions.html" \l "Schedule" \o "A schedu</w:instrText>
+      </w:r>
+      <w:r>
+        <w:instrText xml:space="preserve">le that specifies an event that may occur multiple times. Schedules are not used for recording when things did happen, but when they are expected or requested to occur." </w:instrText>
+      </w:r>
+      <w:r>
+        <w:fldChar w:fldCharType="separate"/>
+      </w:r>
+      <w:r>
+        <w:rPr>
+          <w:rStyle w:val="Hyperlink"/>
+          <w:rFonts w:ascii="Consolas" w:eastAsiaTheme="majorEastAsia" w:hAnsi="Consolas" w:cs="Consolas"/>
+          <w:b/>
+          <w:bCs/>
+          <w:color w:val="800080"/>
+          <w:sz w:val="17"/>
+          <w:szCs w:val="17"/>
+          <w:bdr w:val="none" w:sz="0" w:space="0" w:color="auto" w:frame="1"/>
+        </w:rPr>
+        <w:t>[name]</w:t>
+      </w:r>
+      <w:r>
+        <w:rPr>
+          <w:rStyle w:val="Hyperlink"/>
+          <w:rFonts w:ascii="Consolas" w:eastAsiaTheme="majorEastAsia" w:hAnsi="Consolas" w:cs="Consolas"/>
+          <w:b/>
+          <w:bCs/>
+          <w:color w:val="800080"/>
+          <w:sz w:val="17"/>
+          <w:szCs w:val="17"/>
+          <w:bdr w:val="none" w:sz="0" w:space="0" w:color="auto" w:frame="1"/>
+        </w:rPr>
+        <w:fldChar w:fldCharType="end"/>
+      </w:r>
       <w:r>
         <w:rPr>
           <w:rFonts w:ascii="Consolas" w:hAnsi="Consolas" w:cs="Consolas"/>
@@ -1109,7 +1160,47 @@
           <w:sz w:val="17"/>
           <w:szCs w:val="17"/>
         </w:rPr>
-        <w:t xml:space="preserve"> xmlns="http://hl7.org/fhir"&gt; </w:t>
+        <w:t xml:space="preserve"> </w:t>
+      </w:r>
+      <w:proofErr w:type="spellStart"/>
+      <w:r>
+        <w:rPr>
+          <w:rFonts w:ascii="Consolas" w:hAnsi="Consolas" w:cs="Consolas"/>
+          <w:color w:val="333333"/>
+          <w:sz w:val="17"/>
+          <w:szCs w:val="17"/>
+        </w:rPr>
+        <w:t>xmlns</w:t>
+      </w:r>
+      <w:proofErr w:type="spellEnd"/>
+      <w:r>
+        <w:rPr>
+          <w:rFonts w:ascii="Consolas" w:hAnsi="Consolas" w:cs="Consolas"/>
+          <w:color w:val="333333"/>
+          <w:sz w:val="17"/>
+          <w:szCs w:val="17"/>
+        </w:rPr>
+        <w:t>="http://hl7.org/</w:t>
+      </w:r>
+      <w:proofErr w:type="spellStart"/>
+      <w:r>
+        <w:rPr>
+          <w:rFonts w:ascii="Consolas" w:hAnsi="Consolas" w:cs="Consolas"/>
+          <w:color w:val="333333"/>
+          <w:sz w:val="17"/>
+          <w:szCs w:val="17"/>
+        </w:rPr>
+        <w:t>fhir</w:t>
+      </w:r>
+      <w:proofErr w:type="spellEnd"/>
+      <w:r>
+        <w:rPr>
+          <w:rFonts w:ascii="Consolas" w:hAnsi="Consolas" w:cs="Consolas"/>
+          <w:color w:val="333333"/>
+          <w:sz w:val="17"/>
+          <w:szCs w:val="17"/>
+        </w:rPr>
+        <w:t xml:space="preserve">"&gt; </w:t>
       </w:r>
     </w:p>
     <w:p>
@@ -1138,9 +1229,29 @@
           <w:sz w:val="17"/>
           <w:szCs w:val="17"/>
         </w:rPr>
-        <w:t xml:space="preserve"> &lt;!-- from Element: </w:t>
-      </w:r>
-      <w:hyperlink r:id="rId8" w:history="1">
+        <w:t xml:space="preserve"> </w:t>
+      </w:r>
+      <w:proofErr w:type="gramStart"/>
+      <w:r>
+        <w:rPr>
+          <w:rFonts w:ascii="Consolas" w:hAnsi="Consolas" w:cs="Consolas"/>
+          <w:color w:val="333333"/>
+          <w:sz w:val="17"/>
+          <w:szCs w:val="17"/>
+        </w:rPr>
+        <w:t>&lt;!--</w:t>
+      </w:r>
+      <w:proofErr w:type="gramEnd"/>
+      <w:r>
+        <w:rPr>
+          <w:rFonts w:ascii="Consolas" w:hAnsi="Consolas" w:cs="Consolas"/>
+          <w:color w:val="333333"/>
+          <w:sz w:val="17"/>
+          <w:szCs w:val="17"/>
+        </w:rPr>
+        <w:t xml:space="preserve"> from Element: </w:t>
+      </w:r>
+      <w:hyperlink r:id="rId7" w:history="1">
         <w:r>
           <w:rPr>
             <w:rStyle w:val="Hyperlink"/>
@@ -1191,7 +1302,8 @@
         </w:rPr>
         <w:t xml:space="preserve"> &lt;</w:t>
       </w:r>
-      <w:hyperlink r:id="rId9" w:anchor="Schedule.event" w:tooltip="Identifies specific time periods when the event should occur." w:history="1">
+      <w:hyperlink r:id="rId8" w:anchor="Schedule.event" w:tooltip="Identifies specific time periods when the event should occur." w:history="1">
+        <w:proofErr w:type="gramStart"/>
         <w:r>
           <w:rPr>
             <w:rStyle w:val="Hyperlink"/>
@@ -1205,6 +1317,7 @@
           </w:rPr>
           <w:t>event</w:t>
         </w:r>
+        <w:proofErr w:type="gramEnd"/>
       </w:hyperlink>
       <w:r>
         <w:rPr>
@@ -1253,7 +1366,7 @@
         </w:rPr>
         <w:t xml:space="preserve"> </w:t>
       </w:r>
-      <w:hyperlink r:id="rId10" w:anchor="Period" w:history="1">
+      <w:hyperlink r:id="rId9" w:anchor="Period" w:history="1">
         <w:r>
           <w:rPr>
             <w:rStyle w:val="Hyperlink"/>
@@ -1331,7 +1444,8 @@
         </w:rPr>
         <w:t xml:space="preserve"> &lt;</w:t>
       </w:r>
-      <w:hyperlink r:id="rId11" w:anchor="Schedule.repeat" w:tooltip="Identifies a repeating pattern to the intended time periods." w:history="1">
+      <w:hyperlink r:id="rId10" w:anchor="Schedule.repeat" w:tooltip="Identifies a repeating pattern to the intended time periods." w:history="1">
+        <w:proofErr w:type="gramStart"/>
         <w:r>
           <w:rPr>
             <w:rStyle w:val="Hyperlink"/>
@@ -1345,6 +1459,7 @@
           </w:rPr>
           <w:t>repeat</w:t>
         </w:r>
+        <w:proofErr w:type="gramEnd"/>
       </w:hyperlink>
       <w:r>
         <w:rPr>
@@ -1373,6 +1488,7 @@
           <w:color w:val="A52A2A"/>
           <w:sz w:val="17"/>
           <w:szCs w:val="17"/>
+          <w:lang w:eastAsia="en-US"/>
         </w:rPr>
         <w:drawing>
           <wp:inline distT="0" distB="0" distL="0" distR="0" wp14:anchorId="19738887" wp14:editId="0E44F724">
@@ -1392,7 +1508,7 @@
                     </pic:cNvPicPr>
                   </pic:nvPicPr>
                   <pic:blipFill>
-                    <a:blip r:embed="rId12">
+                    <a:blip r:embed="rId11">
                       <a:extLst>
                         <a:ext uri="{28A0092B-C50C-407E-A947-70E740481C1C}">
                           <a14:useLocalDpi xmlns:a14="http://schemas.microsoft.com/office/drawing/2010/main" val="0"/>
@@ -1472,7 +1588,7 @@
         </w:rPr>
         <w:t xml:space="preserve">  &lt;</w:t>
       </w:r>
-      <w:hyperlink r:id="rId13" w:anchor="Schedule.repeat.frequency" w:tooltip="Indicates how often the event should occur." w:history="1">
+      <w:hyperlink r:id="rId12" w:anchor="Schedule.repeat.frequency" w:tooltip="Indicates how often the event should occur." w:history="1">
         <w:r>
           <w:rPr>
             <w:rStyle w:val="Hyperlink"/>
@@ -1496,7 +1612,7 @@
         </w:rPr>
         <w:t xml:space="preserve"> value="[</w:t>
       </w:r>
-      <w:hyperlink r:id="rId14" w:anchor="integer" w:history="1">
+      <w:hyperlink r:id="rId13" w:anchor="integer" w:history="1">
         <w:r>
           <w:rPr>
             <w:rStyle w:val="Hyperlink"/>
@@ -1525,8 +1641,19 @@
           <w:sz w:val="17"/>
           <w:szCs w:val="17"/>
         </w:rPr>
-        <w:t>&lt;!--</w:t>
-      </w:r>
+        <w:t>&lt;</w:t>
+      </w:r>
+      <w:proofErr w:type="gramStart"/>
+      <w:r>
+        <w:rPr>
+          <w:rFonts w:ascii="Consolas" w:hAnsi="Consolas" w:cs="Consolas"/>
+          <w:color w:val="808080"/>
+          <w:sz w:val="17"/>
+          <w:szCs w:val="17"/>
+        </w:rPr>
+        <w:t>!--</w:t>
+      </w:r>
+      <w:proofErr w:type="gramEnd"/>
       <w:r>
         <w:rPr>
           <w:rFonts w:ascii="Consolas" w:hAnsi="Consolas" w:cs="Consolas"/>
@@ -1545,6 +1672,7 @@
           <w:color w:val="A52A2A"/>
           <w:sz w:val="17"/>
           <w:szCs w:val="17"/>
+          <w:lang w:eastAsia="en-US"/>
         </w:rPr>
         <w:drawing>
           <wp:inline distT="0" distB="0" distL="0" distR="0" wp14:anchorId="00496B81" wp14:editId="5E961971">
@@ -1564,7 +1692,7 @@
                     </pic:cNvPicPr>
                   </pic:nvPicPr>
                   <pic:blipFill>
-                    <a:blip r:embed="rId12">
+                    <a:blip r:embed="rId11">
                       <a:extLst>
                         <a:ext uri="{28A0092B-C50C-407E-A947-70E740481C1C}">
                           <a14:useLocalDpi xmlns:a14="http://schemas.microsoft.com/office/drawing/2010/main" val="0"/>
@@ -1662,7 +1790,7 @@
         </w:rPr>
         <w:t xml:space="preserve">  &lt;</w:t>
       </w:r>
-      <w:hyperlink r:id="rId15" w:anchor="Schedule.repeat.when" w:tooltip="Identifies the occurrence of daily life that determine timing." w:history="1">
+      <w:hyperlink r:id="rId14" w:anchor="Schedule.repeat.when" w:tooltip="Identifies the occurrence of daily life that determine timing." w:history="1">
         <w:r>
           <w:rPr>
             <w:rStyle w:val="Hyperlink"/>
@@ -1686,7 +1814,7 @@
         </w:rPr>
         <w:t xml:space="preserve"> value="[</w:t>
       </w:r>
-      <w:hyperlink r:id="rId16" w:anchor="code" w:history="1">
+      <w:hyperlink r:id="rId15" w:anchor="code" w:history="1">
         <w:r>
           <w:rPr>
             <w:rStyle w:val="Hyperlink"/>
@@ -1715,8 +1843,19 @@
           <w:sz w:val="17"/>
           <w:szCs w:val="17"/>
         </w:rPr>
-        <w:t>&lt;!--</w:t>
-      </w:r>
+        <w:t>&lt;</w:t>
+      </w:r>
+      <w:proofErr w:type="gramStart"/>
+      <w:r>
+        <w:rPr>
+          <w:rFonts w:ascii="Consolas" w:hAnsi="Consolas" w:cs="Consolas"/>
+          <w:color w:val="808080"/>
+          <w:sz w:val="17"/>
+          <w:szCs w:val="17"/>
+        </w:rPr>
+        <w:t>!--</w:t>
+      </w:r>
+      <w:proofErr w:type="gramEnd"/>
       <w:r>
         <w:rPr>
           <w:rFonts w:ascii="Consolas" w:hAnsi="Consolas" w:cs="Consolas"/>
@@ -1735,6 +1874,7 @@
           <w:color w:val="A52A2A"/>
           <w:sz w:val="17"/>
           <w:szCs w:val="17"/>
+          <w:lang w:eastAsia="en-US"/>
         </w:rPr>
         <w:drawing>
           <wp:inline distT="0" distB="0" distL="0" distR="0" wp14:anchorId="1BADD9C8" wp14:editId="1812B4D7">
@@ -1754,7 +1894,7 @@
                     </pic:cNvPicPr>
                   </pic:nvPicPr>
                   <pic:blipFill>
-                    <a:blip r:embed="rId12">
+                    <a:blip r:embed="rId11">
                       <a:extLst>
                         <a:ext uri="{28A0092B-C50C-407E-A947-70E740481C1C}">
                           <a14:useLocalDpi xmlns:a14="http://schemas.microsoft.com/office/drawing/2010/main" val="0"/>
@@ -1805,7 +1945,7 @@
         </w:rPr>
         <w:t xml:space="preserve"> </w:t>
       </w:r>
-      <w:hyperlink r:id="rId17" w:history="1">
+      <w:hyperlink r:id="rId16" w:history="1">
         <w:r>
           <w:rPr>
             <w:rStyle w:val="Hyperlink"/>
@@ -1856,7 +1996,7 @@
         </w:rPr>
         <w:t xml:space="preserve">  &lt;</w:t>
       </w:r>
-      <w:hyperlink r:id="rId18" w:anchor="Schedule.repeat.duration" w:tooltip="How long each repetition should last." w:history="1">
+      <w:hyperlink r:id="rId17" w:anchor="Schedule.repeat.duration" w:tooltip="How long each repetition should last." w:history="1">
         <w:r>
           <w:rPr>
             <w:rStyle w:val="Hyperlink"/>
@@ -1880,7 +2020,7 @@
         </w:rPr>
         <w:t xml:space="preserve"> value="[</w:t>
       </w:r>
-      <w:hyperlink r:id="rId19" w:anchor="decimal" w:history="1">
+      <w:hyperlink r:id="rId18" w:anchor="decimal" w:history="1">
         <w:r>
           <w:rPr>
             <w:rStyle w:val="Hyperlink"/>
@@ -1909,8 +2049,19 @@
           <w:sz w:val="17"/>
           <w:szCs w:val="17"/>
         </w:rPr>
-        <w:t>&lt;!--</w:t>
-      </w:r>
+        <w:t>&lt;</w:t>
+      </w:r>
+      <w:proofErr w:type="gramStart"/>
+      <w:r>
+        <w:rPr>
+          <w:rFonts w:ascii="Consolas" w:hAnsi="Consolas" w:cs="Consolas"/>
+          <w:color w:val="808080"/>
+          <w:sz w:val="17"/>
+          <w:szCs w:val="17"/>
+        </w:rPr>
+        <w:t>!--</w:t>
+      </w:r>
+      <w:proofErr w:type="gramEnd"/>
       <w:r>
         <w:rPr>
           <w:rFonts w:ascii="Consolas" w:hAnsi="Consolas" w:cs="Consolas"/>
@@ -1929,6 +2080,7 @@
           <w:color w:val="A52A2A"/>
           <w:sz w:val="17"/>
           <w:szCs w:val="17"/>
+          <w:lang w:eastAsia="en-US"/>
         </w:rPr>
         <w:drawing>
           <wp:inline distT="0" distB="0" distL="0" distR="0" wp14:anchorId="77887DAF" wp14:editId="427E6432">
@@ -1948,7 +2100,7 @@
                     </pic:cNvPicPr>
                   </pic:nvPicPr>
                   <pic:blipFill>
-                    <a:blip r:embed="rId12">
+                    <a:blip r:embed="rId11">
                       <a:extLst>
                         <a:ext uri="{28A0092B-C50C-407E-A947-70E740481C1C}">
                           <a14:useLocalDpi xmlns:a14="http://schemas.microsoft.com/office/drawing/2010/main" val="0"/>
@@ -2046,7 +2198,7 @@
         </w:rPr>
         <w:t xml:space="preserve">  &lt;</w:t>
       </w:r>
-      <w:hyperlink r:id="rId20" w:anchor="Schedule.repeat.units" w:tooltip="The units of time for the duration." w:history="1">
+      <w:hyperlink r:id="rId19" w:anchor="Schedule.repeat.units" w:tooltip="The units of time for the duration." w:history="1">
         <w:r>
           <w:rPr>
             <w:rStyle w:val="Hyperlink"/>
@@ -2070,7 +2222,7 @@
         </w:rPr>
         <w:t xml:space="preserve"> value="[</w:t>
       </w:r>
-      <w:hyperlink r:id="rId21" w:anchor="code" w:history="1">
+      <w:hyperlink r:id="rId20" w:anchor="code" w:history="1">
         <w:r>
           <w:rPr>
             <w:rStyle w:val="Hyperlink"/>
@@ -2099,8 +2251,19 @@
           <w:sz w:val="17"/>
           <w:szCs w:val="17"/>
         </w:rPr>
-        <w:t>&lt;!--</w:t>
-      </w:r>
+        <w:t>&lt;</w:t>
+      </w:r>
+      <w:proofErr w:type="gramStart"/>
+      <w:r>
+        <w:rPr>
+          <w:rFonts w:ascii="Consolas" w:hAnsi="Consolas" w:cs="Consolas"/>
+          <w:color w:val="808080"/>
+          <w:sz w:val="17"/>
+          <w:szCs w:val="17"/>
+        </w:rPr>
+        <w:t>!--</w:t>
+      </w:r>
+      <w:proofErr w:type="gramEnd"/>
       <w:r>
         <w:rPr>
           <w:rFonts w:ascii="Consolas" w:hAnsi="Consolas" w:cs="Consolas"/>
@@ -2130,7 +2293,7 @@
         </w:rPr>
         <w:t xml:space="preserve"> </w:t>
       </w:r>
-      <w:hyperlink r:id="rId22" w:history="1">
+      <w:hyperlink r:id="rId21" w:history="1">
         <w:r>
           <w:rPr>
             <w:rStyle w:val="Hyperlink"/>
@@ -2181,7 +2344,7 @@
         </w:rPr>
         <w:t xml:space="preserve">  &lt;</w:t>
       </w:r>
-      <w:hyperlink r:id="rId23" w:anchor="Schedule.repeat.count" w:tooltip="A total count of the desired number of repetitions." w:history="1">
+      <w:hyperlink r:id="rId22" w:anchor="Schedule.repeat.count" w:tooltip="A total count of the desired number of repetitions." w:history="1">
         <w:r>
           <w:rPr>
             <w:rStyle w:val="Hyperlink"/>
@@ -2205,7 +2368,7 @@
         </w:rPr>
         <w:t xml:space="preserve"> value="[</w:t>
       </w:r>
-      <w:hyperlink r:id="rId24" w:anchor="integer" w:history="1">
+      <w:hyperlink r:id="rId23" w:anchor="integer" w:history="1">
         <w:r>
           <w:rPr>
             <w:rStyle w:val="Hyperlink"/>
@@ -2234,8 +2397,19 @@
           <w:sz w:val="17"/>
           <w:szCs w:val="17"/>
         </w:rPr>
-        <w:t>&lt;!--</w:t>
-      </w:r>
+        <w:t>&lt;</w:t>
+      </w:r>
+      <w:proofErr w:type="gramStart"/>
+      <w:r>
+        <w:rPr>
+          <w:rFonts w:ascii="Consolas" w:hAnsi="Consolas" w:cs="Consolas"/>
+          <w:color w:val="808080"/>
+          <w:sz w:val="17"/>
+          <w:szCs w:val="17"/>
+        </w:rPr>
+        <w:t>!--</w:t>
+      </w:r>
+      <w:proofErr w:type="gramEnd"/>
       <w:r>
         <w:rPr>
           <w:rFonts w:ascii="Consolas" w:hAnsi="Consolas" w:cs="Consolas"/>
@@ -2254,6 +2428,7 @@
           <w:color w:val="A52A2A"/>
           <w:sz w:val="17"/>
           <w:szCs w:val="17"/>
+          <w:lang w:eastAsia="en-US"/>
         </w:rPr>
         <w:drawing>
           <wp:inline distT="0" distB="0" distL="0" distR="0" wp14:anchorId="4A4A9B5C" wp14:editId="11325A30">
@@ -2273,7 +2448,7 @@
                     </pic:cNvPicPr>
                   </pic:nvPicPr>
                   <pic:blipFill>
-                    <a:blip r:embed="rId12">
+                    <a:blip r:embed="rId11">
                       <a:extLst>
                         <a:ext uri="{28A0092B-C50C-407E-A947-70E740481C1C}">
                           <a14:useLocalDpi xmlns:a14="http://schemas.microsoft.com/office/drawing/2010/main" val="0"/>
@@ -2371,7 +2546,7 @@
         </w:rPr>
         <w:t xml:space="preserve">  &lt;</w:t>
       </w:r>
-      <w:hyperlink r:id="rId25" w:anchor="Schedule.repeat.end" w:tooltip="When to stop repeats." w:history="1">
+      <w:hyperlink r:id="rId24" w:anchor="Schedule.repeat.end" w:tooltip="When to stop repeats." w:history="1">
         <w:r>
           <w:rPr>
             <w:rStyle w:val="Hyperlink"/>
@@ -2395,19 +2570,42 @@
         </w:rPr>
         <w:t xml:space="preserve"> value="[</w:t>
       </w:r>
-      <w:hyperlink r:id="rId26" w:anchor="dateTime" w:history="1">
-        <w:r>
-          <w:rPr>
-            <w:rStyle w:val="Hyperlink"/>
-            <w:rFonts w:ascii="Consolas" w:eastAsiaTheme="majorEastAsia" w:hAnsi="Consolas" w:cs="Consolas"/>
-            <w:color w:val="006400"/>
-            <w:sz w:val="17"/>
-            <w:szCs w:val="17"/>
-            <w:bdr w:val="none" w:sz="0" w:space="0" w:color="auto" w:frame="1"/>
-          </w:rPr>
-          <w:t>dateTime</w:t>
-        </w:r>
-      </w:hyperlink>
+      <w:proofErr w:type="spellStart"/>
+      <w:r>
+        <w:fldChar w:fldCharType="begin"/>
+      </w:r>
+      <w:r>
+        <w:instrText xml:space="preserve"> HYPERLINK "http://www.hl7.org/implement/standards/fhir/datatype</w:instrText>
+      </w:r>
+      <w:r>
+        <w:instrText xml:space="preserve">s.html" \l "dateTime" </w:instrText>
+      </w:r>
+      <w:r>
+        <w:fldChar w:fldCharType="separate"/>
+      </w:r>
+      <w:r>
+        <w:rPr>
+          <w:rStyle w:val="Hyperlink"/>
+          <w:rFonts w:ascii="Consolas" w:eastAsiaTheme="majorEastAsia" w:hAnsi="Consolas" w:cs="Consolas"/>
+          <w:color w:val="006400"/>
+          <w:sz w:val="17"/>
+          <w:szCs w:val="17"/>
+          <w:bdr w:val="none" w:sz="0" w:space="0" w:color="auto" w:frame="1"/>
+        </w:rPr>
+        <w:t>dateTime</w:t>
+      </w:r>
+      <w:proofErr w:type="spellEnd"/>
+      <w:r>
+        <w:rPr>
+          <w:rStyle w:val="Hyperlink"/>
+          <w:rFonts w:ascii="Consolas" w:eastAsiaTheme="majorEastAsia" w:hAnsi="Consolas" w:cs="Consolas"/>
+          <w:color w:val="006400"/>
+          <w:sz w:val="17"/>
+          <w:szCs w:val="17"/>
+          <w:bdr w:val="none" w:sz="0" w:space="0" w:color="auto" w:frame="1"/>
+        </w:rPr>
+        <w:fldChar w:fldCharType="end"/>
+      </w:r>
       <w:r>
         <w:rPr>
           <w:rFonts w:ascii="Consolas" w:hAnsi="Consolas" w:cs="Consolas"/>
@@ -2424,8 +2622,19 @@
           <w:sz w:val="17"/>
           <w:szCs w:val="17"/>
         </w:rPr>
-        <w:t>&lt;!--</w:t>
-      </w:r>
+        <w:t>&lt;</w:t>
+      </w:r>
+      <w:proofErr w:type="gramStart"/>
+      <w:r>
+        <w:rPr>
+          <w:rFonts w:ascii="Consolas" w:hAnsi="Consolas" w:cs="Consolas"/>
+          <w:color w:val="808080"/>
+          <w:sz w:val="17"/>
+          <w:szCs w:val="17"/>
+        </w:rPr>
+        <w:t>!--</w:t>
+      </w:r>
+      <w:proofErr w:type="gramEnd"/>
       <w:r>
         <w:rPr>
           <w:rFonts w:ascii="Consolas" w:hAnsi="Consolas" w:cs="Consolas"/>
@@ -2444,6 +2653,7 @@
           <w:color w:val="A52A2A"/>
           <w:sz w:val="17"/>
           <w:szCs w:val="17"/>
+          <w:lang w:eastAsia="en-US"/>
         </w:rPr>
         <w:drawing>
           <wp:inline distT="0" distB="0" distL="0" distR="0" wp14:anchorId="2B36EAC5" wp14:editId="3CA34FC7">
@@ -2463,7 +2673,7 @@
                     </pic:cNvPicPr>
                   </pic:nvPicPr>
                   <pic:blipFill>
-                    <a:blip r:embed="rId12">
+                    <a:blip r:embed="rId11">
                       <a:extLst>
                         <a:ext uri="{28A0092B-C50C-407E-A947-70E740481C1C}">
                           <a14:useLocalDpi xmlns:a14="http://schemas.microsoft.com/office/drawing/2010/main" val="0"/>
@@ -2588,7 +2798,27 @@
           <w:sz w:val="17"/>
           <w:szCs w:val="17"/>
         </w:rPr>
-        <w:t>&lt;/[name]&gt;</w:t>
+        <w:t>&lt;</w:t>
+      </w:r>
+      <w:proofErr w:type="gramStart"/>
+      <w:r>
+        <w:rPr>
+          <w:rFonts w:ascii="Consolas" w:hAnsi="Consolas" w:cs="Consolas"/>
+          <w:color w:val="333333"/>
+          <w:sz w:val="17"/>
+          <w:szCs w:val="17"/>
+        </w:rPr>
+        <w:t>/[</w:t>
+      </w:r>
+      <w:proofErr w:type="gramEnd"/>
+      <w:r>
+        <w:rPr>
+          <w:rFonts w:ascii="Consolas" w:hAnsi="Consolas" w:cs="Consolas"/>
+          <w:color w:val="333333"/>
+          <w:sz w:val="17"/>
+          <w:szCs w:val="17"/>
+        </w:rPr>
+        <w:t>name]&gt;</w:t>
       </w:r>
     </w:p>
     <w:p>
@@ -2633,7 +2863,7 @@
         </w:rPr>
         <w:t> </w:t>
       </w:r>
-      <w:hyperlink r:id="rId27" w:anchor="Schedule" w:history="1">
+      <w:hyperlink r:id="rId25" w:anchor="Schedule" w:history="1">
         <w:r>
           <w:rPr>
             <w:rStyle w:val="Hyperlink"/>
@@ -2664,7 +2894,7 @@
         </w:rPr>
         <w:t> </w:t>
       </w:r>
-      <w:hyperlink r:id="rId28" w:anchor="Schedule" w:history="1">
+      <w:hyperlink r:id="rId26" w:anchor="Schedule" w:history="1">
         <w:r>
           <w:rPr>
             <w:rStyle w:val="Hyperlink"/>
@@ -2705,7 +2935,7 @@
         </w:rPr>
         <w:t> </w:t>
       </w:r>
-      <w:hyperlink r:id="rId29" w:anchor="Schedule" w:history="1">
+      <w:hyperlink r:id="rId27" w:anchor="Schedule" w:history="1">
         <w:r>
           <w:rPr>
             <w:rStyle w:val="Hyperlink"/>
@@ -2879,7 +3109,7 @@
                 <w:szCs w:val="17"/>
               </w:rPr>
             </w:pPr>
-            <w:hyperlink r:id="rId30" w:anchor="conformance" w:history="1">
+            <w:hyperlink r:id="rId28" w:anchor="conformance" w:history="1">
               <w:r>
                 <w:rPr>
                   <w:rStyle w:val="Hyperlink"/>
@@ -3158,7 +3388,67 @@
                 <w:sz w:val="17"/>
                 <w:szCs w:val="17"/>
               </w:rPr>
-              <w:t>: There can only be a repeat element if there is none or one event (xpath: not(exists(f:repeat)) or count(f:event) &lt; 2)</w:t>
+              <w:t>: There can only be a repeat element if there is none or one event (</w:t>
+            </w:r>
+            <w:proofErr w:type="spellStart"/>
+            <w:r>
+              <w:rPr>
+                <w:rFonts w:ascii="Verdana" w:hAnsi="Verdana" w:cs="Helvetica"/>
+                <w:color w:val="333333"/>
+                <w:sz w:val="17"/>
+                <w:szCs w:val="17"/>
+              </w:rPr>
+              <w:t>xpath</w:t>
+            </w:r>
+            <w:proofErr w:type="spellEnd"/>
+            <w:r>
+              <w:rPr>
+                <w:rFonts w:ascii="Verdana" w:hAnsi="Verdana" w:cs="Helvetica"/>
+                <w:color w:val="333333"/>
+                <w:sz w:val="17"/>
+                <w:szCs w:val="17"/>
+              </w:rPr>
+              <w:t>: not(exists(</w:t>
+            </w:r>
+            <w:proofErr w:type="spellStart"/>
+            <w:r>
+              <w:rPr>
+                <w:rFonts w:ascii="Verdana" w:hAnsi="Verdana" w:cs="Helvetica"/>
+                <w:color w:val="333333"/>
+                <w:sz w:val="17"/>
+                <w:szCs w:val="17"/>
+              </w:rPr>
+              <w:t>f:repeat</w:t>
+            </w:r>
+            <w:proofErr w:type="spellEnd"/>
+            <w:r>
+              <w:rPr>
+                <w:rFonts w:ascii="Verdana" w:hAnsi="Verdana" w:cs="Helvetica"/>
+                <w:color w:val="333333"/>
+                <w:sz w:val="17"/>
+                <w:szCs w:val="17"/>
+              </w:rPr>
+              <w:t>)) or count(</w:t>
+            </w:r>
+            <w:proofErr w:type="spellStart"/>
+            <w:r>
+              <w:rPr>
+                <w:rFonts w:ascii="Verdana" w:hAnsi="Verdana" w:cs="Helvetica"/>
+                <w:color w:val="333333"/>
+                <w:sz w:val="17"/>
+                <w:szCs w:val="17"/>
+              </w:rPr>
+              <w:t>f:event</w:t>
+            </w:r>
+            <w:proofErr w:type="spellEnd"/>
+            <w:r>
+              <w:rPr>
+                <w:rFonts w:ascii="Verdana" w:hAnsi="Verdana" w:cs="Helvetica"/>
+                <w:color w:val="333333"/>
+                <w:sz w:val="17"/>
+                <w:szCs w:val="17"/>
+              </w:rPr>
+              <w:t>) &lt; 2)</w:t>
             </w:r>
           </w:p>
         </w:tc>
@@ -3193,6 +3483,7 @@
               </w:rPr>
             </w:pPr>
             <w:bookmarkStart w:id="2" w:name="Schedule.event"/>
+            <w:proofErr w:type="spellStart"/>
             <w:r>
               <w:rPr>
                 <w:rFonts w:ascii="Verdana" w:hAnsi="Verdana" w:cs="Helvetica"/>
@@ -3205,6 +3496,7 @@
               <w:t>Schedule.event</w:t>
             </w:r>
             <w:bookmarkEnd w:id="2"/>
+            <w:proofErr w:type="spellEnd"/>
           </w:p>
         </w:tc>
       </w:tr>
@@ -3299,7 +3591,7 @@
                 <w:szCs w:val="17"/>
               </w:rPr>
             </w:pPr>
-            <w:hyperlink r:id="rId31" w:anchor="conformance" w:history="1">
+            <w:hyperlink r:id="rId29" w:anchor="conformance" w:history="1">
               <w:r>
                 <w:rPr>
                   <w:rStyle w:val="Hyperlink"/>
@@ -3370,7 +3662,7 @@
                 <w:szCs w:val="17"/>
               </w:rPr>
             </w:pPr>
-            <w:hyperlink r:id="rId32" w:history="1">
+            <w:hyperlink r:id="rId30" w:history="1">
               <w:r>
                 <w:rPr>
                   <w:rStyle w:val="Hyperlink"/>
@@ -3406,7 +3698,7 @@
                 <w:szCs w:val="17"/>
               </w:rPr>
             </w:pPr>
-            <w:hyperlink r:id="rId33" w:anchor="Period" w:history="1">
+            <w:hyperlink r:id="rId31" w:anchor="Period" w:history="1">
               <w:r>
                 <w:rPr>
                   <w:rStyle w:val="Hyperlink"/>
@@ -3519,6 +3811,7 @@
               </w:rPr>
             </w:pPr>
             <w:bookmarkStart w:id="3" w:name="Schedule.repeat"/>
+            <w:proofErr w:type="spellStart"/>
             <w:r>
               <w:rPr>
                 <w:rFonts w:ascii="Verdana" w:hAnsi="Verdana" w:cs="Helvetica"/>
@@ -3531,6 +3824,7 @@
               <w:t>Schedule.repeat</w:t>
             </w:r>
             <w:bookmarkEnd w:id="3"/>
+            <w:proofErr w:type="spellEnd"/>
           </w:p>
         </w:tc>
       </w:tr>
@@ -3625,7 +3919,7 @@
                 <w:szCs w:val="17"/>
               </w:rPr>
             </w:pPr>
-            <w:hyperlink r:id="rId34" w:anchor="conformance" w:history="1">
+            <w:hyperlink r:id="rId32" w:anchor="conformance" w:history="1">
               <w:r>
                 <w:rPr>
                   <w:rStyle w:val="Hyperlink"/>
@@ -3804,7 +4098,27 @@
                 <w:sz w:val="17"/>
                 <w:szCs w:val="17"/>
               </w:rPr>
-              <w:t>If present, the Schedule.event indicates the time of the first occurrence.</w:t>
+              <w:t xml:space="preserve">If present, the </w:t>
+            </w:r>
+            <w:proofErr w:type="spellStart"/>
+            <w:r>
+              <w:rPr>
+                <w:rFonts w:ascii="Verdana" w:hAnsi="Verdana" w:cs="Helvetica"/>
+                <w:color w:val="333333"/>
+                <w:sz w:val="17"/>
+                <w:szCs w:val="17"/>
+              </w:rPr>
+              <w:t>Schedule.event</w:t>
+            </w:r>
+            <w:proofErr w:type="spellEnd"/>
+            <w:r>
+              <w:rPr>
+                <w:rFonts w:ascii="Verdana" w:hAnsi="Verdana" w:cs="Helvetica"/>
+                <w:color w:val="333333"/>
+                <w:sz w:val="17"/>
+                <w:szCs w:val="17"/>
+              </w:rPr>
+              <w:t xml:space="preserve"> indicates the time of the first occurrence.</w:t>
             </w:r>
           </w:p>
         </w:tc>
@@ -3903,7 +4217,67 @@
                 <w:sz w:val="17"/>
                 <w:szCs w:val="17"/>
               </w:rPr>
-              <w:t>: Either frequency or when SHALL be present, but not both (xpath: exists(f:frequency) != exists(f:when))</w:t>
+              <w:t>: Either frequency or when SHALL be present, but not both (</w:t>
+            </w:r>
+            <w:proofErr w:type="spellStart"/>
+            <w:r>
+              <w:rPr>
+                <w:rFonts w:ascii="Verdana" w:hAnsi="Verdana" w:cs="Helvetica"/>
+                <w:color w:val="333333"/>
+                <w:sz w:val="17"/>
+                <w:szCs w:val="17"/>
+              </w:rPr>
+              <w:t>xpath</w:t>
+            </w:r>
+            <w:proofErr w:type="spellEnd"/>
+            <w:r>
+              <w:rPr>
+                <w:rFonts w:ascii="Verdana" w:hAnsi="Verdana" w:cs="Helvetica"/>
+                <w:color w:val="333333"/>
+                <w:sz w:val="17"/>
+                <w:szCs w:val="17"/>
+              </w:rPr>
+              <w:t>: exists(</w:t>
+            </w:r>
+            <w:proofErr w:type="spellStart"/>
+            <w:r>
+              <w:rPr>
+                <w:rFonts w:ascii="Verdana" w:hAnsi="Verdana" w:cs="Helvetica"/>
+                <w:color w:val="333333"/>
+                <w:sz w:val="17"/>
+                <w:szCs w:val="17"/>
+              </w:rPr>
+              <w:t>f:frequency</w:t>
+            </w:r>
+            <w:proofErr w:type="spellEnd"/>
+            <w:r>
+              <w:rPr>
+                <w:rFonts w:ascii="Verdana" w:hAnsi="Verdana" w:cs="Helvetica"/>
+                <w:color w:val="333333"/>
+                <w:sz w:val="17"/>
+                <w:szCs w:val="17"/>
+              </w:rPr>
+              <w:t>) != exists(</w:t>
+            </w:r>
+            <w:proofErr w:type="spellStart"/>
+            <w:r>
+              <w:rPr>
+                <w:rFonts w:ascii="Verdana" w:hAnsi="Verdana" w:cs="Helvetica"/>
+                <w:color w:val="333333"/>
+                <w:sz w:val="17"/>
+                <w:szCs w:val="17"/>
+              </w:rPr>
+              <w:t>f:when</w:t>
+            </w:r>
+            <w:proofErr w:type="spellEnd"/>
+            <w:r>
+              <w:rPr>
+                <w:rFonts w:ascii="Verdana" w:hAnsi="Verdana" w:cs="Helvetica"/>
+                <w:color w:val="333333"/>
+                <w:sz w:val="17"/>
+                <w:szCs w:val="17"/>
+              </w:rPr>
+              <w:t>))</w:t>
             </w:r>
             <w:r>
               <w:rPr>
@@ -3932,7 +4306,67 @@
                 <w:sz w:val="17"/>
                 <w:szCs w:val="17"/>
               </w:rPr>
-              <w:t>: At most, only one of count and end can be present (xpath: not(exists(f:count) and exists(f:end)))</w:t>
+              <w:t>: At most, only one of count and end can be present (</w:t>
+            </w:r>
+            <w:proofErr w:type="spellStart"/>
+            <w:r>
+              <w:rPr>
+                <w:rFonts w:ascii="Verdana" w:hAnsi="Verdana" w:cs="Helvetica"/>
+                <w:color w:val="333333"/>
+                <w:sz w:val="17"/>
+                <w:szCs w:val="17"/>
+              </w:rPr>
+              <w:t>xpath</w:t>
+            </w:r>
+            <w:proofErr w:type="spellEnd"/>
+            <w:r>
+              <w:rPr>
+                <w:rFonts w:ascii="Verdana" w:hAnsi="Verdana" w:cs="Helvetica"/>
+                <w:color w:val="333333"/>
+                <w:sz w:val="17"/>
+                <w:szCs w:val="17"/>
+              </w:rPr>
+              <w:t>: not(exists(</w:t>
+            </w:r>
+            <w:proofErr w:type="spellStart"/>
+            <w:r>
+              <w:rPr>
+                <w:rFonts w:ascii="Verdana" w:hAnsi="Verdana" w:cs="Helvetica"/>
+                <w:color w:val="333333"/>
+                <w:sz w:val="17"/>
+                <w:szCs w:val="17"/>
+              </w:rPr>
+              <w:t>f:count</w:t>
+            </w:r>
+            <w:proofErr w:type="spellEnd"/>
+            <w:r>
+              <w:rPr>
+                <w:rFonts w:ascii="Verdana" w:hAnsi="Verdana" w:cs="Helvetica"/>
+                <w:color w:val="333333"/>
+                <w:sz w:val="17"/>
+                <w:szCs w:val="17"/>
+              </w:rPr>
+              <w:t>) and exists(</w:t>
+            </w:r>
+            <w:proofErr w:type="spellStart"/>
+            <w:r>
+              <w:rPr>
+                <w:rFonts w:ascii="Verdana" w:hAnsi="Verdana" w:cs="Helvetica"/>
+                <w:color w:val="333333"/>
+                <w:sz w:val="17"/>
+                <w:szCs w:val="17"/>
+              </w:rPr>
+              <w:t>f:end</w:t>
+            </w:r>
+            <w:proofErr w:type="spellEnd"/>
+            <w:r>
+              <w:rPr>
+                <w:rFonts w:ascii="Verdana" w:hAnsi="Verdana" w:cs="Helvetica"/>
+                <w:color w:val="333333"/>
+                <w:sz w:val="17"/>
+                <w:szCs w:val="17"/>
+              </w:rPr>
+              <w:t>)))</w:t>
             </w:r>
             <w:r>
               <w:rPr>
@@ -3981,7 +4415,67 @@
                 <w:sz w:val="17"/>
                 <w:szCs w:val="17"/>
               </w:rPr>
-              <w:t>: There can only be a repeat element if there is none or one event (xpath: not(exists(f:repeat)) or count(f:event) &lt; 2)</w:t>
+              <w:t>: There can only be a repeat element if there is none or one event (</w:t>
+            </w:r>
+            <w:proofErr w:type="spellStart"/>
+            <w:r>
+              <w:rPr>
+                <w:rFonts w:ascii="Verdana" w:hAnsi="Verdana" w:cs="Helvetica"/>
+                <w:color w:val="333333"/>
+                <w:sz w:val="17"/>
+                <w:szCs w:val="17"/>
+              </w:rPr>
+              <w:t>xpath</w:t>
+            </w:r>
+            <w:proofErr w:type="spellEnd"/>
+            <w:r>
+              <w:rPr>
+                <w:rFonts w:ascii="Verdana" w:hAnsi="Verdana" w:cs="Helvetica"/>
+                <w:color w:val="333333"/>
+                <w:sz w:val="17"/>
+                <w:szCs w:val="17"/>
+              </w:rPr>
+              <w:t>: not(exists(</w:t>
+            </w:r>
+            <w:proofErr w:type="spellStart"/>
+            <w:r>
+              <w:rPr>
+                <w:rFonts w:ascii="Verdana" w:hAnsi="Verdana" w:cs="Helvetica"/>
+                <w:color w:val="333333"/>
+                <w:sz w:val="17"/>
+                <w:szCs w:val="17"/>
+              </w:rPr>
+              <w:t>f:repeat</w:t>
+            </w:r>
+            <w:proofErr w:type="spellEnd"/>
+            <w:r>
+              <w:rPr>
+                <w:rFonts w:ascii="Verdana" w:hAnsi="Verdana" w:cs="Helvetica"/>
+                <w:color w:val="333333"/>
+                <w:sz w:val="17"/>
+                <w:szCs w:val="17"/>
+              </w:rPr>
+              <w:t>)) or count(</w:t>
+            </w:r>
+            <w:proofErr w:type="spellStart"/>
+            <w:r>
+              <w:rPr>
+                <w:rFonts w:ascii="Verdana" w:hAnsi="Verdana" w:cs="Helvetica"/>
+                <w:color w:val="333333"/>
+                <w:sz w:val="17"/>
+                <w:szCs w:val="17"/>
+              </w:rPr>
+              <w:t>f:event</w:t>
+            </w:r>
+            <w:proofErr w:type="spellEnd"/>
+            <w:r>
+              <w:rPr>
+                <w:rFonts w:ascii="Verdana" w:hAnsi="Verdana" w:cs="Helvetica"/>
+                <w:color w:val="333333"/>
+                <w:sz w:val="17"/>
+                <w:szCs w:val="17"/>
+              </w:rPr>
+              <w:t>) &lt; 2)</w:t>
             </w:r>
           </w:p>
         </w:tc>
@@ -4016,6 +4510,7 @@
               </w:rPr>
             </w:pPr>
             <w:bookmarkStart w:id="4" w:name="Schedule.repeat.frequency"/>
+            <w:proofErr w:type="spellStart"/>
             <w:r>
               <w:rPr>
                 <w:rFonts w:ascii="Verdana" w:hAnsi="Verdana" w:cs="Helvetica"/>
@@ -4028,6 +4523,7 @@
               <w:t>Schedule.repeat.frequency</w:t>
             </w:r>
             <w:bookmarkEnd w:id="4"/>
+            <w:proofErr w:type="spellEnd"/>
           </w:p>
         </w:tc>
       </w:tr>
@@ -4122,7 +4618,7 @@
                 <w:szCs w:val="17"/>
               </w:rPr>
             </w:pPr>
-            <w:hyperlink r:id="rId35" w:anchor="conformance" w:history="1">
+            <w:hyperlink r:id="rId33" w:anchor="conformance" w:history="1">
               <w:r>
                 <w:rPr>
                   <w:rStyle w:val="Hyperlink"/>
@@ -4193,7 +4689,7 @@
                 <w:szCs w:val="17"/>
               </w:rPr>
             </w:pPr>
-            <w:hyperlink r:id="rId36" w:history="1">
+            <w:hyperlink r:id="rId34" w:history="1">
               <w:r>
                 <w:rPr>
                   <w:rStyle w:val="Hyperlink"/>
@@ -4229,7 +4725,7 @@
                 <w:szCs w:val="17"/>
               </w:rPr>
             </w:pPr>
-            <w:hyperlink r:id="rId37" w:anchor="integer" w:history="1">
+            <w:hyperlink r:id="rId35" w:anchor="integer" w:history="1">
               <w:r>
                 <w:rPr>
                   <w:rStyle w:val="Hyperlink"/>
@@ -4339,7 +4835,67 @@
                 <w:sz w:val="17"/>
                 <w:szCs w:val="17"/>
               </w:rPr>
-              <w:t>: Either frequency or when SHALL be present, but not both (xpath: exists(f:frequency) != exists(f:when))</w:t>
+              <w:t>: Either frequency or when SHALL be present, but not both (</w:t>
+            </w:r>
+            <w:proofErr w:type="spellStart"/>
+            <w:r>
+              <w:rPr>
+                <w:rFonts w:ascii="Verdana" w:hAnsi="Verdana" w:cs="Helvetica"/>
+                <w:color w:val="333333"/>
+                <w:sz w:val="17"/>
+                <w:szCs w:val="17"/>
+              </w:rPr>
+              <w:t>xpath</w:t>
+            </w:r>
+            <w:proofErr w:type="spellEnd"/>
+            <w:r>
+              <w:rPr>
+                <w:rFonts w:ascii="Verdana" w:hAnsi="Verdana" w:cs="Helvetica"/>
+                <w:color w:val="333333"/>
+                <w:sz w:val="17"/>
+                <w:szCs w:val="17"/>
+              </w:rPr>
+              <w:t>: exists(</w:t>
+            </w:r>
+            <w:proofErr w:type="spellStart"/>
+            <w:r>
+              <w:rPr>
+                <w:rFonts w:ascii="Verdana" w:hAnsi="Verdana" w:cs="Helvetica"/>
+                <w:color w:val="333333"/>
+                <w:sz w:val="17"/>
+                <w:szCs w:val="17"/>
+              </w:rPr>
+              <w:t>f:frequency</w:t>
+            </w:r>
+            <w:proofErr w:type="spellEnd"/>
+            <w:r>
+              <w:rPr>
+                <w:rFonts w:ascii="Verdana" w:hAnsi="Verdana" w:cs="Helvetica"/>
+                <w:color w:val="333333"/>
+                <w:sz w:val="17"/>
+                <w:szCs w:val="17"/>
+              </w:rPr>
+              <w:t>) != exists(</w:t>
+            </w:r>
+            <w:proofErr w:type="spellStart"/>
+            <w:r>
+              <w:rPr>
+                <w:rFonts w:ascii="Verdana" w:hAnsi="Verdana" w:cs="Helvetica"/>
+                <w:color w:val="333333"/>
+                <w:sz w:val="17"/>
+                <w:szCs w:val="17"/>
+              </w:rPr>
+              <w:t>f:when</w:t>
+            </w:r>
+            <w:proofErr w:type="spellEnd"/>
+            <w:r>
+              <w:rPr>
+                <w:rFonts w:ascii="Verdana" w:hAnsi="Verdana" w:cs="Helvetica"/>
+                <w:color w:val="333333"/>
+                <w:sz w:val="17"/>
+                <w:szCs w:val="17"/>
+              </w:rPr>
+              <w:t>))</w:t>
             </w:r>
           </w:p>
         </w:tc>
@@ -4374,6 +4930,7 @@
               </w:rPr>
             </w:pPr>
             <w:bookmarkStart w:id="5" w:name="Schedule.repeat.when"/>
+            <w:proofErr w:type="spellStart"/>
             <w:r>
               <w:rPr>
                 <w:rFonts w:ascii="Verdana" w:hAnsi="Verdana" w:cs="Helvetica"/>
@@ -4386,6 +4943,7 @@
               <w:t>Schedule.repeat.when</w:t>
             </w:r>
             <w:bookmarkEnd w:id="5"/>
+            <w:proofErr w:type="spellEnd"/>
           </w:p>
         </w:tc>
       </w:tr>
@@ -4480,7 +5038,7 @@
                 <w:szCs w:val="17"/>
               </w:rPr>
             </w:pPr>
-            <w:hyperlink r:id="rId38" w:anchor="conformance" w:history="1">
+            <w:hyperlink r:id="rId36" w:anchor="conformance" w:history="1">
               <w:r>
                 <w:rPr>
                   <w:rStyle w:val="Hyperlink"/>
@@ -4551,7 +5109,7 @@
                 <w:szCs w:val="17"/>
               </w:rPr>
             </w:pPr>
-            <w:hyperlink r:id="rId39" w:history="1">
+            <w:hyperlink r:id="rId37" w:history="1">
               <w:r>
                 <w:rPr>
                   <w:rStyle w:val="Hyperlink"/>
@@ -4587,14 +5145,25 @@
                 <w:szCs w:val="17"/>
               </w:rPr>
             </w:pPr>
-            <w:r>
-              <w:rPr>
-                <w:rFonts w:ascii="Verdana" w:hAnsi="Verdana" w:cs="Helvetica"/>
-                <w:color w:val="333333"/>
-                <w:sz w:val="17"/>
-                <w:szCs w:val="17"/>
-              </w:rPr>
-              <w:t>EventTiming : Real world event that the schedule relates to (see</w:t>
+            <w:proofErr w:type="spellStart"/>
+            <w:r>
+              <w:rPr>
+                <w:rFonts w:ascii="Verdana" w:hAnsi="Verdana" w:cs="Helvetica"/>
+                <w:color w:val="333333"/>
+                <w:sz w:val="17"/>
+                <w:szCs w:val="17"/>
+              </w:rPr>
+              <w:t>EventTiming</w:t>
+            </w:r>
+            <w:proofErr w:type="spellEnd"/>
+            <w:r>
+              <w:rPr>
+                <w:rFonts w:ascii="Verdana" w:hAnsi="Verdana" w:cs="Helvetica"/>
+                <w:color w:val="333333"/>
+                <w:sz w:val="17"/>
+                <w:szCs w:val="17"/>
+              </w:rPr>
+              <w:t xml:space="preserve"> : Real world event that the schedule relates to (see</w:t>
             </w:r>
             <w:r>
               <w:rPr>
@@ -4606,7 +5175,7 @@
               </w:rPr>
               <w:t> </w:t>
             </w:r>
-            <w:hyperlink r:id="rId40" w:history="1">
+            <w:hyperlink r:id="rId38" w:history="1">
               <w:r>
                 <w:rPr>
                   <w:rStyle w:val="Hyperlink"/>
@@ -4663,7 +5232,7 @@
                 <w:szCs w:val="17"/>
               </w:rPr>
             </w:pPr>
-            <w:hyperlink r:id="rId41" w:history="1">
+            <w:hyperlink r:id="rId39" w:history="1">
               <w:r>
                 <w:rPr>
                   <w:rStyle w:val="Hyperlink"/>
@@ -4699,7 +5268,7 @@
                 <w:szCs w:val="17"/>
               </w:rPr>
             </w:pPr>
-            <w:hyperlink r:id="rId42" w:anchor="code" w:history="1">
+            <w:hyperlink r:id="rId40" w:anchor="code" w:history="1">
               <w:r>
                 <w:rPr>
                   <w:rStyle w:val="Hyperlink"/>
@@ -4876,7 +5445,67 @@
                 <w:sz w:val="17"/>
                 <w:szCs w:val="17"/>
               </w:rPr>
-              <w:t>: Either frequency or when SHALL be present, but not both (xpath: exists(f:frequency) != exists(f:when))</w:t>
+              <w:t>: Either frequency or when SHALL be present, but not both (</w:t>
+            </w:r>
+            <w:proofErr w:type="spellStart"/>
+            <w:r>
+              <w:rPr>
+                <w:rFonts w:ascii="Verdana" w:hAnsi="Verdana" w:cs="Helvetica"/>
+                <w:color w:val="333333"/>
+                <w:sz w:val="17"/>
+                <w:szCs w:val="17"/>
+              </w:rPr>
+              <w:t>xpath</w:t>
+            </w:r>
+            <w:proofErr w:type="spellEnd"/>
+            <w:r>
+              <w:rPr>
+                <w:rFonts w:ascii="Verdana" w:hAnsi="Verdana" w:cs="Helvetica"/>
+                <w:color w:val="333333"/>
+                <w:sz w:val="17"/>
+                <w:szCs w:val="17"/>
+              </w:rPr>
+              <w:t>: exists(</w:t>
+            </w:r>
+            <w:proofErr w:type="spellStart"/>
+            <w:r>
+              <w:rPr>
+                <w:rFonts w:ascii="Verdana" w:hAnsi="Verdana" w:cs="Helvetica"/>
+                <w:color w:val="333333"/>
+                <w:sz w:val="17"/>
+                <w:szCs w:val="17"/>
+              </w:rPr>
+              <w:t>f:frequency</w:t>
+            </w:r>
+            <w:proofErr w:type="spellEnd"/>
+            <w:r>
+              <w:rPr>
+                <w:rFonts w:ascii="Verdana" w:hAnsi="Verdana" w:cs="Helvetica"/>
+                <w:color w:val="333333"/>
+                <w:sz w:val="17"/>
+                <w:szCs w:val="17"/>
+              </w:rPr>
+              <w:t>) != exists(</w:t>
+            </w:r>
+            <w:proofErr w:type="spellStart"/>
+            <w:r>
+              <w:rPr>
+                <w:rFonts w:ascii="Verdana" w:hAnsi="Verdana" w:cs="Helvetica"/>
+                <w:color w:val="333333"/>
+                <w:sz w:val="17"/>
+                <w:szCs w:val="17"/>
+              </w:rPr>
+              <w:t>f:when</w:t>
+            </w:r>
+            <w:proofErr w:type="spellEnd"/>
+            <w:r>
+              <w:rPr>
+                <w:rFonts w:ascii="Verdana" w:hAnsi="Verdana" w:cs="Helvetica"/>
+                <w:color w:val="333333"/>
+                <w:sz w:val="17"/>
+                <w:szCs w:val="17"/>
+              </w:rPr>
+              <w:t>))</w:t>
             </w:r>
           </w:p>
         </w:tc>
@@ -4911,6 +5540,7 @@
               </w:rPr>
             </w:pPr>
             <w:bookmarkStart w:id="6" w:name="Schedule.repeat.duration"/>
+            <w:proofErr w:type="spellStart"/>
             <w:r>
               <w:rPr>
                 <w:rFonts w:ascii="Verdana" w:hAnsi="Verdana" w:cs="Helvetica"/>
@@ -4923,6 +5553,7 @@
               <w:t>Schedule.repeat.duration</w:t>
             </w:r>
             <w:bookmarkEnd w:id="6"/>
+            <w:proofErr w:type="spellEnd"/>
           </w:p>
         </w:tc>
       </w:tr>
@@ -5017,7 +5648,7 @@
                 <w:szCs w:val="17"/>
               </w:rPr>
             </w:pPr>
-            <w:hyperlink r:id="rId43" w:anchor="conformance" w:history="1">
+            <w:hyperlink r:id="rId41" w:anchor="conformance" w:history="1">
               <w:r>
                 <w:rPr>
                   <w:rStyle w:val="Hyperlink"/>
@@ -5088,7 +5719,7 @@
                 <w:szCs w:val="17"/>
               </w:rPr>
             </w:pPr>
-            <w:hyperlink r:id="rId44" w:history="1">
+            <w:hyperlink r:id="rId42" w:history="1">
               <w:r>
                 <w:rPr>
                   <w:rStyle w:val="Hyperlink"/>
@@ -5124,7 +5755,7 @@
                 <w:szCs w:val="17"/>
               </w:rPr>
             </w:pPr>
-            <w:hyperlink r:id="rId45" w:anchor="decimal" w:history="1">
+            <w:hyperlink r:id="rId43" w:anchor="decimal" w:history="1">
               <w:r>
                 <w:rPr>
                   <w:rStyle w:val="Hyperlink"/>
@@ -5301,7 +5932,27 @@
                 <w:sz w:val="17"/>
                 <w:szCs w:val="17"/>
               </w:rPr>
-              <w:t>: duration SHALL be a positive value (xpath: @value &gt; 0 or not(@value))</w:t>
+              <w:t>: duration SHALL be a positive value (</w:t>
+            </w:r>
+            <w:proofErr w:type="spellStart"/>
+            <w:r>
+              <w:rPr>
+                <w:rFonts w:ascii="Verdana" w:hAnsi="Verdana" w:cs="Helvetica"/>
+                <w:color w:val="333333"/>
+                <w:sz w:val="17"/>
+                <w:szCs w:val="17"/>
+              </w:rPr>
+              <w:t>xpath</w:t>
+            </w:r>
+            <w:proofErr w:type="spellEnd"/>
+            <w:r>
+              <w:rPr>
+                <w:rFonts w:ascii="Verdana" w:hAnsi="Verdana" w:cs="Helvetica"/>
+                <w:color w:val="333333"/>
+                <w:sz w:val="17"/>
+                <w:szCs w:val="17"/>
+              </w:rPr>
+              <w:t>: @value &gt; 0 or not(@value))</w:t>
             </w:r>
             <w:r>
               <w:rPr>
@@ -5350,7 +6001,27 @@
                 <w:sz w:val="17"/>
                 <w:szCs w:val="17"/>
               </w:rPr>
-              <w:t>: duration SHALL be a positive value (xpath: @value &gt; 0 or not(@value))</w:t>
+              <w:t>: duration SHALL be a positive value (</w:t>
+            </w:r>
+            <w:proofErr w:type="spellStart"/>
+            <w:r>
+              <w:rPr>
+                <w:rFonts w:ascii="Verdana" w:hAnsi="Verdana" w:cs="Helvetica"/>
+                <w:color w:val="333333"/>
+                <w:sz w:val="17"/>
+                <w:szCs w:val="17"/>
+              </w:rPr>
+              <w:t>xpath</w:t>
+            </w:r>
+            <w:proofErr w:type="spellEnd"/>
+            <w:r>
+              <w:rPr>
+                <w:rFonts w:ascii="Verdana" w:hAnsi="Verdana" w:cs="Helvetica"/>
+                <w:color w:val="333333"/>
+                <w:sz w:val="17"/>
+                <w:szCs w:val="17"/>
+              </w:rPr>
+              <w:t>: @value &gt; 0 or not(@value))</w:t>
             </w:r>
           </w:p>
         </w:tc>
@@ -5385,6 +6056,7 @@
               </w:rPr>
             </w:pPr>
             <w:bookmarkStart w:id="7" w:name="Schedule.repeat.units"/>
+            <w:proofErr w:type="spellStart"/>
             <w:r>
               <w:rPr>
                 <w:rFonts w:ascii="Verdana" w:hAnsi="Verdana" w:cs="Helvetica"/>
@@ -5397,6 +6069,7 @@
               <w:t>Schedule.repeat.units</w:t>
             </w:r>
             <w:bookmarkEnd w:id="7"/>
+            <w:proofErr w:type="spellEnd"/>
           </w:p>
         </w:tc>
       </w:tr>
@@ -5491,7 +6164,7 @@
                 <w:szCs w:val="17"/>
               </w:rPr>
             </w:pPr>
-            <w:hyperlink r:id="rId46" w:anchor="conformance" w:history="1">
+            <w:hyperlink r:id="rId44" w:anchor="conformance" w:history="1">
               <w:r>
                 <w:rPr>
                   <w:rStyle w:val="Hyperlink"/>
@@ -5562,7 +6235,7 @@
                 <w:szCs w:val="17"/>
               </w:rPr>
             </w:pPr>
-            <w:hyperlink r:id="rId47" w:history="1">
+            <w:hyperlink r:id="rId45" w:history="1">
               <w:r>
                 <w:rPr>
                   <w:rStyle w:val="Hyperlink"/>
@@ -5598,14 +6271,25 @@
                 <w:szCs w:val="17"/>
               </w:rPr>
             </w:pPr>
-            <w:r>
-              <w:rPr>
-                <w:rFonts w:ascii="Verdana" w:hAnsi="Verdana" w:cs="Helvetica"/>
-                <w:color w:val="333333"/>
-                <w:sz w:val="17"/>
-                <w:szCs w:val="17"/>
-              </w:rPr>
-              <w:t>UnitsOfTime : A unit of time (units from UCUM) (see</w:t>
+            <w:proofErr w:type="spellStart"/>
+            <w:r>
+              <w:rPr>
+                <w:rFonts w:ascii="Verdana" w:hAnsi="Verdana" w:cs="Helvetica"/>
+                <w:color w:val="333333"/>
+                <w:sz w:val="17"/>
+                <w:szCs w:val="17"/>
+              </w:rPr>
+              <w:t>UnitsOfTime</w:t>
+            </w:r>
+            <w:proofErr w:type="spellEnd"/>
+            <w:r>
+              <w:rPr>
+                <w:rFonts w:ascii="Verdana" w:hAnsi="Verdana" w:cs="Helvetica"/>
+                <w:color w:val="333333"/>
+                <w:sz w:val="17"/>
+                <w:szCs w:val="17"/>
+              </w:rPr>
+              <w:t xml:space="preserve"> : A unit of time (units from UCUM) (see</w:t>
             </w:r>
             <w:r>
               <w:rPr>
@@ -5617,7 +6301,7 @@
               </w:rPr>
               <w:t> </w:t>
             </w:r>
-            <w:hyperlink r:id="rId48" w:history="1">
+            <w:hyperlink r:id="rId46" w:history="1">
               <w:r>
                 <w:rPr>
                   <w:rStyle w:val="Hyperlink"/>
@@ -5674,7 +6358,7 @@
                 <w:szCs w:val="17"/>
               </w:rPr>
             </w:pPr>
-            <w:hyperlink r:id="rId49" w:history="1">
+            <w:hyperlink r:id="rId47" w:history="1">
               <w:r>
                 <w:rPr>
                   <w:rStyle w:val="Hyperlink"/>
@@ -5710,7 +6394,7 @@
                 <w:szCs w:val="17"/>
               </w:rPr>
             </w:pPr>
-            <w:hyperlink r:id="rId50" w:anchor="code" w:history="1">
+            <w:hyperlink r:id="rId48" w:anchor="code" w:history="1">
               <w:r>
                 <w:rPr>
                   <w:rStyle w:val="Hyperlink"/>
@@ -5755,6 +6439,7 @@
               </w:rPr>
             </w:pPr>
             <w:bookmarkStart w:id="8" w:name="Schedule.repeat.count"/>
+            <w:proofErr w:type="spellStart"/>
             <w:r>
               <w:rPr>
                 <w:rFonts w:ascii="Verdana" w:hAnsi="Verdana" w:cs="Helvetica"/>
@@ -5767,6 +6452,7 @@
               <w:t>Schedule.repeat.count</w:t>
             </w:r>
             <w:bookmarkEnd w:id="8"/>
+            <w:proofErr w:type="spellEnd"/>
           </w:p>
         </w:tc>
       </w:tr>
@@ -5861,7 +6547,7 @@
                 <w:szCs w:val="17"/>
               </w:rPr>
             </w:pPr>
-            <w:hyperlink r:id="rId51" w:anchor="conformance" w:history="1">
+            <w:hyperlink r:id="rId49" w:anchor="conformance" w:history="1">
               <w:r>
                 <w:rPr>
                   <w:rStyle w:val="Hyperlink"/>
@@ -5932,7 +6618,7 @@
                 <w:szCs w:val="17"/>
               </w:rPr>
             </w:pPr>
-            <w:hyperlink r:id="rId52" w:history="1">
+            <w:hyperlink r:id="rId50" w:history="1">
               <w:r>
                 <w:rPr>
                   <w:rStyle w:val="Hyperlink"/>
@@ -5968,7 +6654,7 @@
                 <w:szCs w:val="17"/>
               </w:rPr>
             </w:pPr>
-            <w:hyperlink r:id="rId53" w:anchor="integer" w:history="1">
+            <w:hyperlink r:id="rId51" w:anchor="integer" w:history="1">
               <w:r>
                 <w:rPr>
                   <w:rStyle w:val="Hyperlink"/>
@@ -6213,7 +6899,67 @@
                 <w:sz w:val="17"/>
                 <w:szCs w:val="17"/>
               </w:rPr>
-              <w:t>: At most, only one of count and end can be present (xpath: not(exists(f:count) and exists(f:end)))</w:t>
+              <w:t>: At most, only one of count and end can be present (</w:t>
+            </w:r>
+            <w:proofErr w:type="spellStart"/>
+            <w:r>
+              <w:rPr>
+                <w:rFonts w:ascii="Verdana" w:hAnsi="Verdana" w:cs="Helvetica"/>
+                <w:color w:val="333333"/>
+                <w:sz w:val="17"/>
+                <w:szCs w:val="17"/>
+              </w:rPr>
+              <w:t>xpath</w:t>
+            </w:r>
+            <w:proofErr w:type="spellEnd"/>
+            <w:r>
+              <w:rPr>
+                <w:rFonts w:ascii="Verdana" w:hAnsi="Verdana" w:cs="Helvetica"/>
+                <w:color w:val="333333"/>
+                <w:sz w:val="17"/>
+                <w:szCs w:val="17"/>
+              </w:rPr>
+              <w:t>: not(exists(</w:t>
+            </w:r>
+            <w:proofErr w:type="spellStart"/>
+            <w:r>
+              <w:rPr>
+                <w:rFonts w:ascii="Verdana" w:hAnsi="Verdana" w:cs="Helvetica"/>
+                <w:color w:val="333333"/>
+                <w:sz w:val="17"/>
+                <w:szCs w:val="17"/>
+              </w:rPr>
+              <w:t>f:count</w:t>
+            </w:r>
+            <w:proofErr w:type="spellEnd"/>
+            <w:r>
+              <w:rPr>
+                <w:rFonts w:ascii="Verdana" w:hAnsi="Verdana" w:cs="Helvetica"/>
+                <w:color w:val="333333"/>
+                <w:sz w:val="17"/>
+                <w:szCs w:val="17"/>
+              </w:rPr>
+              <w:t>) and exists(</w:t>
+            </w:r>
+            <w:proofErr w:type="spellStart"/>
+            <w:r>
+              <w:rPr>
+                <w:rFonts w:ascii="Verdana" w:hAnsi="Verdana" w:cs="Helvetica"/>
+                <w:color w:val="333333"/>
+                <w:sz w:val="17"/>
+                <w:szCs w:val="17"/>
+              </w:rPr>
+              <w:t>f:end</w:t>
+            </w:r>
+            <w:proofErr w:type="spellEnd"/>
+            <w:r>
+              <w:rPr>
+                <w:rFonts w:ascii="Verdana" w:hAnsi="Verdana" w:cs="Helvetica"/>
+                <w:color w:val="333333"/>
+                <w:sz w:val="17"/>
+                <w:szCs w:val="17"/>
+              </w:rPr>
+              <w:t>)))</w:t>
             </w:r>
           </w:p>
         </w:tc>
@@ -6248,6 +6994,7 @@
               </w:rPr>
             </w:pPr>
             <w:bookmarkStart w:id="9" w:name="Schedule.repeat.end"/>
+            <w:proofErr w:type="spellStart"/>
             <w:r>
               <w:rPr>
                 <w:rFonts w:ascii="Verdana" w:hAnsi="Verdana" w:cs="Helvetica"/>
@@ -6260,6 +7007,7 @@
               <w:t>Schedule.repeat.end</w:t>
             </w:r>
             <w:bookmarkEnd w:id="9"/>
+            <w:proofErr w:type="spellEnd"/>
           </w:p>
         </w:tc>
       </w:tr>
@@ -6354,7 +7102,7 @@
                 <w:szCs w:val="17"/>
               </w:rPr>
             </w:pPr>
-            <w:hyperlink r:id="rId54" w:anchor="conformance" w:history="1">
+            <w:hyperlink r:id="rId52" w:anchor="conformance" w:history="1">
               <w:r>
                 <w:rPr>
                   <w:rStyle w:val="Hyperlink"/>
@@ -6425,7 +7173,7 @@
                 <w:szCs w:val="17"/>
               </w:rPr>
             </w:pPr>
-            <w:hyperlink r:id="rId55" w:history="1">
+            <w:hyperlink r:id="rId53" w:history="1">
               <w:r>
                 <w:rPr>
                   <w:rStyle w:val="Hyperlink"/>
@@ -6461,7 +7209,8 @@
                 <w:szCs w:val="17"/>
               </w:rPr>
             </w:pPr>
-            <w:hyperlink r:id="rId56" w:anchor="dateTime" w:history="1">
+            <w:hyperlink r:id="rId54" w:anchor="dateTime" w:history="1">
+              <w:proofErr w:type="spellStart"/>
               <w:r>
                 <w:rPr>
                   <w:rStyle w:val="Hyperlink"/>
@@ -6472,6 +7221,7 @@
                 </w:rPr>
                 <w:t>dateTime</w:t>
               </w:r>
+              <w:proofErr w:type="spellEnd"/>
             </w:hyperlink>
           </w:p>
         </w:tc>
@@ -6706,7 +7456,67 @@
                 <w:sz w:val="17"/>
                 <w:szCs w:val="17"/>
               </w:rPr>
-              <w:t>: At most, only one of count and end can be present (xpath: not(exists(f:count) and exists(f:end)))</w:t>
+              <w:t>: At most, only one of count and end can be present (</w:t>
+            </w:r>
+            <w:proofErr w:type="spellStart"/>
+            <w:r>
+              <w:rPr>
+                <w:rFonts w:ascii="Verdana" w:hAnsi="Verdana" w:cs="Helvetica"/>
+                <w:color w:val="333333"/>
+                <w:sz w:val="17"/>
+                <w:szCs w:val="17"/>
+              </w:rPr>
+              <w:t>xpath</w:t>
+            </w:r>
+            <w:proofErr w:type="spellEnd"/>
+            <w:r>
+              <w:rPr>
+                <w:rFonts w:ascii="Verdana" w:hAnsi="Verdana" w:cs="Helvetica"/>
+                <w:color w:val="333333"/>
+                <w:sz w:val="17"/>
+                <w:szCs w:val="17"/>
+              </w:rPr>
+              <w:t>: not(exists(</w:t>
+            </w:r>
+            <w:proofErr w:type="spellStart"/>
+            <w:r>
+              <w:rPr>
+                <w:rFonts w:ascii="Verdana" w:hAnsi="Verdana" w:cs="Helvetica"/>
+                <w:color w:val="333333"/>
+                <w:sz w:val="17"/>
+                <w:szCs w:val="17"/>
+              </w:rPr>
+              <w:t>f:count</w:t>
+            </w:r>
+            <w:proofErr w:type="spellEnd"/>
+            <w:r>
+              <w:rPr>
+                <w:rFonts w:ascii="Verdana" w:hAnsi="Verdana" w:cs="Helvetica"/>
+                <w:color w:val="333333"/>
+                <w:sz w:val="17"/>
+                <w:szCs w:val="17"/>
+              </w:rPr>
+              <w:t>) and exists(</w:t>
+            </w:r>
+            <w:proofErr w:type="spellStart"/>
+            <w:r>
+              <w:rPr>
+                <w:rFonts w:ascii="Verdana" w:hAnsi="Verdana" w:cs="Helvetica"/>
+                <w:color w:val="333333"/>
+                <w:sz w:val="17"/>
+                <w:szCs w:val="17"/>
+              </w:rPr>
+              <w:t>f:end</w:t>
+            </w:r>
+            <w:proofErr w:type="spellEnd"/>
+            <w:r>
+              <w:rPr>
+                <w:rFonts w:ascii="Verdana" w:hAnsi="Verdana" w:cs="Helvetica"/>
+                <w:color w:val="333333"/>
+                <w:sz w:val="17"/>
+                <w:szCs w:val="17"/>
+              </w:rPr>
+              <w:t>)))</w:t>
             </w:r>
           </w:p>
         </w:tc>
@@ -6721,7 +7531,15 @@
       <w:bookmarkStart w:id="10" w:name="_Toc372060015"/>
       <w:r>
         <w:lastRenderedPageBreak/>
-        <w:t xml:space="preserve">The vMR </w:t>
+        <w:t xml:space="preserve">The </w:t>
+      </w:r>
+      <w:proofErr w:type="spellStart"/>
+      <w:r>
+        <w:t>vMR</w:t>
+      </w:r>
+      <w:proofErr w:type="spellEnd"/>
+      <w:r>
+        <w:t xml:space="preserve"> </w:t>
       </w:r>
       <w:r>
         <w:t>Deprecated</w:t>
@@ -6733,7 +7551,15 @@
     </w:p>
     <w:p>
       <w:r>
-        <w:t>The vMR Fre</w:t>
+        <w:t xml:space="preserve">The </w:t>
+      </w:r>
+      <w:proofErr w:type="spellStart"/>
+      <w:r>
+        <w:t>vMR</w:t>
+      </w:r>
+      <w:proofErr w:type="spellEnd"/>
+      <w:r>
+        <w:t xml:space="preserve"> Fre</w:t>
       </w:r>
       <w:r>
         <w:t>quency type closely aligned with the FHIR representation of Schedule. However, it lacked some of the required expressivity of frequency necessary to represent chemotherapy regimens.  Given its close similarity to the FHIR Schedule type, the workgroup has decided to deprecate the current approach in favor for a slightly modified version of the FHIR Schedule type.  The previous representation of Frequency is shown below:</w:t>
@@ -6743,6 +7569,7 @@
       <w:r>
         <w:rPr>
           <w:noProof/>
+          <w:lang w:eastAsia="en-US"/>
         </w:rPr>
         <w:drawing>
           <wp:inline distT="0" distB="0" distL="0" distR="0" wp14:anchorId="7F252E95" wp14:editId="135B81CB">
@@ -6762,7 +7589,7 @@
                     </pic:cNvPicPr>
                   </pic:nvPicPr>
                   <pic:blipFill>
-                    <a:blip r:embed="rId57">
+                    <a:blip r:embed="rId55">
                       <a:extLst>
                         <a:ext uri="{28A0092B-C50C-407E-A947-70E740481C1C}">
                           <a14:useLocalDpi xmlns:a14="http://schemas.microsoft.com/office/drawing/2010/main" val="0"/>
@@ -6818,25 +7645,90 @@
       <w:bookmarkStart w:id="11" w:name="_Toc372060016"/>
       <w:r>
         <w:lastRenderedPageBreak/>
-        <w:t>The Proposed vMR Schedule Type</w:t>
+        <w:t xml:space="preserve">The Proposed </w:t>
+      </w:r>
+      <w:proofErr w:type="spellStart"/>
+      <w:r>
+        <w:t>vMR</w:t>
+      </w:r>
+      <w:proofErr w:type="spellEnd"/>
+      <w:r>
+        <w:t xml:space="preserve"> Schedule Type</w:t>
       </w:r>
       <w:bookmarkEnd w:id="11"/>
     </w:p>
     <w:p>
       <w:r>
-        <w:t xml:space="preserve">The FHIR Schedule type has been modeled as follows in the vMR. While the expressivity of the FHIR Schedule class is fully retained, the vMR also the representation of frequency as both a code (e.g., ‘BID’, ‘Q8h’) and an interval. </w:t>
-      </w:r>
-      <w:r>
-        <w:t xml:space="preserve">Furthermore, the vMR version of schedule retains the intervalIsImportant BL attribute to distinguish between cases such as BID/Q8H. </w:t>
-      </w:r>
-      <w:r>
-        <w:t>To support both representations, the BaseRepeat abstract class has been introduced. Its two concrete representations are RepeatAsInterval and RepeatAsCode.</w:t>
+        <w:t xml:space="preserve">The FHIR Schedule type has been modeled as follows in the </w:t>
+      </w:r>
+      <w:proofErr w:type="spellStart"/>
+      <w:r>
+        <w:t>vMR</w:t>
+      </w:r>
+      <w:proofErr w:type="spellEnd"/>
+      <w:r>
+        <w:t xml:space="preserve">. While the expressivity of the FHIR Schedule class is fully retained, the </w:t>
+      </w:r>
+      <w:proofErr w:type="spellStart"/>
+      <w:r>
+        <w:t>vMR</w:t>
+      </w:r>
+      <w:proofErr w:type="spellEnd"/>
+      <w:r>
+        <w:t xml:space="preserve"> also the representation of frequency as both a code (e.g., ‘BID’, ‘Q8h’) and an interval. </w:t>
+      </w:r>
+      <w:r>
+        <w:t xml:space="preserve">Furthermore, the </w:t>
+      </w:r>
+      <w:proofErr w:type="spellStart"/>
+      <w:r>
+        <w:t>vMR</w:t>
+      </w:r>
+      <w:proofErr w:type="spellEnd"/>
+      <w:r>
+        <w:t xml:space="preserve"> version of schedule retains the </w:t>
+      </w:r>
+      <w:proofErr w:type="spellStart"/>
+      <w:r>
+        <w:t>intervalIsImportant</w:t>
+      </w:r>
+      <w:proofErr w:type="spellEnd"/>
+      <w:r>
+        <w:t xml:space="preserve"> BL attribute to distinguish between cases such as BID/Q8H. </w:t>
+      </w:r>
+      <w:r>
+        <w:t xml:space="preserve">To support both representations, the </w:t>
+      </w:r>
+      <w:proofErr w:type="spellStart"/>
+      <w:r>
+        <w:t>BaseRepeat</w:t>
+      </w:r>
+      <w:proofErr w:type="spellEnd"/>
+      <w:r>
+        <w:t xml:space="preserve"> abstract class has been introduced. Its two concrete representations are </w:t>
+      </w:r>
+      <w:proofErr w:type="spellStart"/>
+      <w:r>
+        <w:t>RepeatAsInterval</w:t>
+      </w:r>
+      <w:proofErr w:type="spellEnd"/>
+      <w:r>
+        <w:t xml:space="preserve"> and </w:t>
+      </w:r>
+      <w:proofErr w:type="spellStart"/>
+      <w:r>
+        <w:t>RepeatAsCode</w:t>
+      </w:r>
+      <w:proofErr w:type="spellEnd"/>
+      <w:r>
+        <w:t>.</w:t>
       </w:r>
     </w:p>
     <w:p>
       <w:r>
         <w:rPr>
           <w:noProof/>
+          <w:lang w:eastAsia="en-US"/>
         </w:rPr>
         <w:drawing>
           <wp:inline distT="0" distB="0" distL="0" distR="0" wp14:anchorId="5F438F2C" wp14:editId="7DD1EA27">
@@ -6856,7 +7748,7 @@
                     </pic:cNvPicPr>
                   </pic:nvPicPr>
                   <pic:blipFill>
-                    <a:blip r:embed="rId58">
+                    <a:blip r:embed="rId56">
                       <a:extLst>
                         <a:ext uri="{28A0092B-C50C-407E-A947-70E740481C1C}">
                           <a14:useLocalDpi xmlns:a14="http://schemas.microsoft.com/office/drawing/2010/main" val="0"/>
@@ -6904,6 +7796,8 @@
         <w:pStyle w:val="Heading2"/>
       </w:pPr>
       <w:bookmarkStart w:id="13" w:name="_Toc372060018"/>
+      <w:bookmarkStart w:id="14" w:name="_GoBack"/>
+      <w:bookmarkEnd w:id="14"/>
       <w:r>
         <w:t>Example 1</w:t>
       </w:r>
@@ -6916,8 +7810,13 @@
     </w:p>
     <w:p>
       <w:r>
-        <w:t>Gemcitabine + Cisplatin</w:t>
-      </w:r>
+        <w:t xml:space="preserve">Gemcitabine + </w:t>
+      </w:r>
+      <w:proofErr w:type="spellStart"/>
+      <w:r>
+        <w:t>Cisplatin</w:t>
+      </w:r>
+      <w:proofErr w:type="spellEnd"/>
     </w:p>
     <w:p>
       <w:pPr>
@@ -6942,31 +7841,292 @@
           <w:numId w:val="6"/>
         </w:numPr>
       </w:pPr>
-      <w:r>
-        <w:t xml:space="preserve">Cisplatin  70 mg/m2 iv day 2 </w:t>
-      </w:r>
-      <w:r>
-        <w:rPr>
-          <w:b/>
-        </w:rPr>
+      <w:proofErr w:type="spellStart"/>
+      <w:r>
+        <w:t>Cisplatin</w:t>
+      </w:r>
+      <w:proofErr w:type="spellEnd"/>
+      <w:r>
+        <w:t xml:space="preserve">  70 mg/m2 iv day 2 </w:t>
+      </w:r>
+    </w:p>
+    <w:p>
+      <w:pPr>
+        <w:pStyle w:val="ListParagraph"/>
+        <w:numPr>
+          <w:ilvl w:val="0"/>
+          <w:numId w:val="6"/>
+        </w:numPr>
+      </w:pPr>
+      <w:r>
+        <w:t>E</w:t>
+      </w:r>
+      <w:r>
+        <w:t>very 4weeks x 6 cycles (i</w:t>
+      </w:r>
+      <w:r>
+        <w:t>.</w:t>
+      </w:r>
+      <w:r>
         <w:t>e</w:t>
       </w:r>
       <w:r>
-        <w:t>very 4weeks x 6 cycles (i</w:t>
-      </w:r>
-      <w:r>
-        <w:t>.</w:t>
-      </w:r>
-      <w:r>
-        <w:t>e</w:t>
-      </w:r>
-      <w:r>
         <w:t>.,</w:t>
       </w:r>
-      <w:bookmarkStart w:id="14" w:name="_GoBack"/>
-      <w:bookmarkEnd w:id="14"/>
       <w:r>
         <w:t xml:space="preserve"> times)"</w:t>
+      </w:r>
+    </w:p>
+    <w:p>
+      <w:r>
+        <w:t xml:space="preserve">Note that the actual offset expression is outside the scope of the </w:t>
+      </w:r>
+      <w:proofErr w:type="spellStart"/>
+      <w:r>
+        <w:t>vMR</w:t>
+      </w:r>
+      <w:proofErr w:type="spellEnd"/>
+      <w:r>
+        <w:t xml:space="preserve"> and would be expressed using an expression language such as the one provided by the Health </w:t>
+      </w:r>
+      <w:proofErr w:type="spellStart"/>
+      <w:r>
+        <w:t>eDecision</w:t>
+      </w:r>
+      <w:proofErr w:type="spellEnd"/>
+      <w:r>
+        <w:t xml:space="preserve"> initiative.</w:t>
+      </w:r>
+    </w:p>
+    <w:p>
+      <w:r>
+        <w:t>&lt;Schedule&gt;</w:t>
+      </w:r>
+    </w:p>
+    <w:p>
+      <w:r>
+        <w:tab/>
+        <w:t>&lt;event start=20131101/&gt;</w:t>
+      </w:r>
+    </w:p>
+    <w:p>
+      <w:r>
+        <w:tab/>
+        <w:t>&lt;</w:t>
+      </w:r>
+      <w:proofErr w:type="gramStart"/>
+      <w:r>
+        <w:t>cycle</w:t>
+      </w:r>
+      <w:proofErr w:type="gramEnd"/>
+      <w:r>
+        <w:t>&gt;</w:t>
+      </w:r>
+      <w:r>
+        <w:t xml:space="preserve"> [0..*]</w:t>
+      </w:r>
+    </w:p>
+    <w:p>
+      <w:r>
+        <w:tab/>
+      </w:r>
+      <w:r>
+        <w:tab/>
+        <w:t xml:space="preserve">&lt;offset </w:t>
+      </w:r>
+      <w:proofErr w:type="spellStart"/>
+      <w:r>
+        <w:t>offsetAmount</w:t>
+      </w:r>
+      <w:proofErr w:type="spellEnd"/>
+      <w:r>
+        <w:t xml:space="preserve">=’1’ </w:t>
+      </w:r>
+      <w:proofErr w:type="spellStart"/>
+      <w:r>
+        <w:t>offsetU</w:t>
+      </w:r>
+      <w:r>
+        <w:t>nit</w:t>
+      </w:r>
+      <w:proofErr w:type="spellEnd"/>
+      <w:r>
+        <w:t>=’d’ duration=’1’ unit=’d’/&gt;</w:t>
+      </w:r>
+    </w:p>
+    <w:p>
+      <w:r>
+        <w:tab/>
+      </w:r>
+      <w:r>
+        <w:tab/>
+        <w:t xml:space="preserve">&lt;offset </w:t>
+      </w:r>
+      <w:proofErr w:type="spellStart"/>
+      <w:r>
+        <w:t>offsetAmount</w:t>
+      </w:r>
+      <w:proofErr w:type="spellEnd"/>
+      <w:r>
+        <w:t xml:space="preserve"> </w:t>
+      </w:r>
+      <w:r>
+        <w:t xml:space="preserve">=’8’ </w:t>
+      </w:r>
+      <w:proofErr w:type="spellStart"/>
+      <w:r>
+        <w:t>offsetU</w:t>
+      </w:r>
+      <w:r>
+        <w:t>nit</w:t>
+      </w:r>
+      <w:proofErr w:type="spellEnd"/>
+      <w:r>
+        <w:t xml:space="preserve">=’d’ </w:t>
+      </w:r>
+      <w:r>
+        <w:t>duration=’1’ unit=’d’</w:t>
+      </w:r>
+      <w:r>
+        <w:t>/&gt;</w:t>
+      </w:r>
+    </w:p>
+    <w:p>
+      <w:r>
+        <w:tab/>
+      </w:r>
+      <w:r>
+        <w:tab/>
+        <w:t xml:space="preserve">&lt;offset </w:t>
+      </w:r>
+      <w:proofErr w:type="spellStart"/>
+      <w:r>
+        <w:t>offsetAmount</w:t>
+      </w:r>
+      <w:proofErr w:type="spellEnd"/>
+      <w:r>
+        <w:t xml:space="preserve"> </w:t>
+      </w:r>
+      <w:r>
+        <w:t xml:space="preserve">=’15’ </w:t>
+      </w:r>
+      <w:proofErr w:type="spellStart"/>
+      <w:r>
+        <w:t>offsetU</w:t>
+      </w:r>
+      <w:r>
+        <w:t>nit</w:t>
+      </w:r>
+      <w:proofErr w:type="spellEnd"/>
+      <w:r>
+        <w:t xml:space="preserve">=’d’ </w:t>
+      </w:r>
+      <w:r>
+        <w:t>duration=’1’ unit=’d’</w:t>
+      </w:r>
+      <w:r>
+        <w:t>/&gt;</w:t>
+      </w:r>
+    </w:p>
+    <w:p>
+      <w:r>
+        <w:tab/>
+        <w:t>&lt;/cycle&gt;</w:t>
+      </w:r>
+    </w:p>
+    <w:p>
+      <w:r>
+        <w:tab/>
+        <w:t>&lt;</w:t>
+      </w:r>
+      <w:proofErr w:type="gramStart"/>
+      <w:r>
+        <w:t>repeat</w:t>
+      </w:r>
+      <w:proofErr w:type="gramEnd"/>
+      <w:r>
+        <w:t>&gt;</w:t>
+      </w:r>
+    </w:p>
+    <w:p>
+      <w:r>
+        <w:tab/>
+      </w:r>
+      <w:r>
+        <w:tab/>
+        <w:t>&lt;frequency value=</w:t>
+      </w:r>
+      <w:r>
+        <w:t>’</w:t>
+      </w:r>
+      <w:r>
+        <w:t>1</w:t>
+      </w:r>
+      <w:r>
+        <w:t>’/&gt;</w:t>
+      </w:r>
+    </w:p>
+    <w:p>
+      <w:r>
+        <w:tab/>
+      </w:r>
+      <w:r>
+        <w:tab/>
+        <w:t>&lt;duration value=</w:t>
+      </w:r>
+      <w:r>
+        <w:t>’</w:t>
+      </w:r>
+      <w:r>
+        <w:t>4</w:t>
+      </w:r>
+      <w:r>
+        <w:t>’/&gt;</w:t>
+      </w:r>
+    </w:p>
+    <w:p>
+      <w:r>
+        <w:tab/>
+      </w:r>
+      <w:r>
+        <w:tab/>
+        <w:t>&lt;units value=</w:t>
+      </w:r>
+      <w:r>
+        <w:t>’w’/&gt;</w:t>
+      </w:r>
+    </w:p>
+    <w:p>
+      <w:r>
+        <w:tab/>
+      </w:r>
+      <w:r>
+        <w:tab/>
+        <w:t>&lt;count value=</w:t>
+      </w:r>
+      <w:r>
+        <w:t>’</w:t>
+      </w:r>
+      <w:r>
+        <w:t>6</w:t>
+      </w:r>
+      <w:r>
+        <w:t>’</w:t>
+      </w:r>
+      <w:r>
+        <w:t>/&gt;</w:t>
+      </w:r>
+    </w:p>
+    <w:p>
+      <w:r>
+        <w:tab/>
+        <w:t>&lt;/repeat&gt;</w:t>
+      </w:r>
+    </w:p>
+    <w:p>
+      <w:r>
+        <w:lastRenderedPageBreak/>
+        <w:t>&lt;/Schedule&gt;</w:t>
       </w:r>
     </w:p>
     <w:p>
@@ -6981,7 +8141,109 @@
     </w:p>
     <w:p>
       <w:r>
-        <w:t>For frequency, we need to be able to define time ranges. For example, History and Physical every 6 to 12 months. There is no Snomed code for 6 - 12 months, and it's not possible to capture this using the frequencyAsInterval.</w:t>
+        <w:t xml:space="preserve">For frequency, we need to be able to define time ranges. For example, History and Physical every 6 to 12 months. There is no </w:t>
+      </w:r>
+      <w:proofErr w:type="spellStart"/>
+      <w:r>
+        <w:t>Snomed</w:t>
+      </w:r>
+      <w:proofErr w:type="spellEnd"/>
+      <w:r>
+        <w:t xml:space="preserve"> code for 6 - 12 months, and it's not possible to capture this using the </w:t>
+      </w:r>
+      <w:proofErr w:type="spellStart"/>
+      <w:r>
+        <w:t>frequencyAsInterval</w:t>
+      </w:r>
+      <w:proofErr w:type="spellEnd"/>
+      <w:r>
+        <w:t>.</w:t>
+      </w:r>
+    </w:p>
+    <w:p>
+      <w:r>
+        <w:t>&lt;Schedule&gt;</w:t>
+      </w:r>
+    </w:p>
+    <w:p>
+      <w:r>
+        <w:tab/>
+      </w:r>
+      <w:r>
+        <w:t>&lt;</w:t>
+      </w:r>
+      <w:proofErr w:type="gramStart"/>
+      <w:r>
+        <w:t>repeat</w:t>
+      </w:r>
+      <w:proofErr w:type="gramEnd"/>
+      <w:r>
+        <w:t>&gt;</w:t>
+      </w:r>
+    </w:p>
+    <w:p>
+      <w:r>
+        <w:tab/>
+      </w:r>
+      <w:r>
+        <w:tab/>
+        <w:t xml:space="preserve">&lt;frequency </w:t>
+      </w:r>
+      <w:r>
+        <w:t>low</w:t>
+      </w:r>
+      <w:r>
+        <w:t>=’1’</w:t>
+      </w:r>
+      <w:r>
+        <w:t xml:space="preserve"> high=’2’</w:t>
+      </w:r>
+      <w:r>
+        <w:t>/&gt;</w:t>
+      </w:r>
+      <w:r>
+        <w:t xml:space="preserve"> Need IVL_INT instead of INT</w:t>
+      </w:r>
+    </w:p>
+    <w:p>
+      <w:r>
+        <w:tab/>
+      </w:r>
+      <w:r>
+        <w:tab/>
+        <w:t>&lt;duration value=’</w:t>
+      </w:r>
+      <w:r>
+        <w:t>1</w:t>
+      </w:r>
+      <w:r>
+        <w:t>’/&gt;</w:t>
+      </w:r>
+    </w:p>
+    <w:p>
+      <w:r>
+        <w:tab/>
+      </w:r>
+      <w:r>
+        <w:tab/>
+        <w:t>&lt;units value=’</w:t>
+      </w:r>
+      <w:r>
+        <w:t>y</w:t>
+      </w:r>
+      <w:r>
+        <w:t>’/&gt;</w:t>
+      </w:r>
+    </w:p>
+    <w:p>
+      <w:r>
+        <w:tab/>
+        <w:t>&lt;/repeat&gt;</w:t>
+      </w:r>
+    </w:p>
+    <w:p>
+      <w:r>
+        <w:t>&lt;/Schedule&gt;</w:t>
       </w:r>
     </w:p>
     <w:p>
@@ -7059,7 +8321,15 @@
       </w:pPr>
       <w:r>
         <w:tab/>
-        <w:t>&lt;intervalIsImportant value=’false’/&gt;</w:t>
+        <w:t>&lt;</w:t>
+      </w:r>
+      <w:proofErr w:type="spellStart"/>
+      <w:r>
+        <w:t>intervalIsImportant</w:t>
+      </w:r>
+      <w:proofErr w:type="spellEnd"/>
+      <w:r>
+        <w:t xml:space="preserve"> value=’false’/&gt;</w:t>
       </w:r>
     </w:p>
     <w:p>
@@ -7102,9 +8372,23 @@
       </w:pPr>
       <w:r>
         <w:tab/>
-      </w:r>
-      <w:r>
-        <w:t>&lt;repeatCode originalText=’TID’/&gt;</w:t>
+        <w:t>&lt;</w:t>
+      </w:r>
+      <w:proofErr w:type="spellStart"/>
+      <w:r>
+        <w:t>repeatCode</w:t>
+      </w:r>
+      <w:proofErr w:type="spellEnd"/>
+      <w:r>
+        <w:t xml:space="preserve"> </w:t>
+      </w:r>
+      <w:proofErr w:type="spellStart"/>
+      <w:r>
+        <w:t>originalText</w:t>
+      </w:r>
+      <w:proofErr w:type="spellEnd"/>
+      <w:r>
+        <w:t>=’TID’/&gt;</w:t>
       </w:r>
     </w:p>
     <w:p>
@@ -7126,7 +8410,6 @@
       </w:pPr>
       <w:bookmarkStart w:id="18" w:name="_Toc372060022"/>
       <w:r>
-        <w:lastRenderedPageBreak/>
         <w:t>Q8H</w:t>
       </w:r>
       <w:bookmarkEnd w:id="18"/>
@@ -7172,13 +8455,15 @@
       </w:pPr>
       <w:r>
         <w:tab/>
-        <w:t>&lt;intervalIsImportant value=’</w:t>
-      </w:r>
-      <w:r>
-        <w:t>true</w:t>
-      </w:r>
-      <w:r>
-        <w:t>’/&gt;</w:t>
+        <w:t>&lt;</w:t>
+      </w:r>
+      <w:proofErr w:type="spellStart"/>
+      <w:r>
+        <w:t>intervalIsImportant</w:t>
+      </w:r>
+      <w:proofErr w:type="spellEnd"/>
+      <w:r>
+        <w:t xml:space="preserve"> value=’true’/&gt;</w:t>
       </w:r>
     </w:p>
     <w:p>
@@ -7221,7 +8506,23 @@
       </w:pPr>
       <w:r>
         <w:tab/>
-        <w:t>&lt;repeatCode originalText=</w:t>
+        <w:t>&lt;</w:t>
+      </w:r>
+      <w:proofErr w:type="spellStart"/>
+      <w:r>
+        <w:t>repeatCode</w:t>
+      </w:r>
+      <w:proofErr w:type="spellEnd"/>
+      <w:r>
+        <w:t xml:space="preserve"> </w:t>
+      </w:r>
+      <w:proofErr w:type="spellStart"/>
+      <w:r>
+        <w:t>originalText</w:t>
+      </w:r>
+      <w:proofErr w:type="spellEnd"/>
+      <w:r>
+        <w:t>=</w:t>
       </w:r>
       <w:r>
         <w:t>’</w:t>
@@ -9103,11 +10404,12 @@
     <w:sig w:usb0="A10006FF" w:usb1="4000205B" w:usb2="00000010" w:usb3="00000000" w:csb0="0000019F" w:csb1="00000000"/>
   </w:font>
   <w:font w:name="Helvetica">
-    <w:panose1 w:val="020B0604020202020204"/>
+    <w:panose1 w:val="020B0504020202020204"/>
     <w:charset w:val="00"/>
     <w:family w:val="swiss"/>
+    <w:notTrueType/>
     <w:pitch w:val="variable"/>
-    <w:sig w:usb0="E0002AFF" w:usb1="C0007843" w:usb2="00000009" w:usb3="00000000" w:csb0="000001FF" w:csb1="00000000"/>
+    <w:sig w:usb0="00000003" w:usb1="00000000" w:usb2="00000000" w:usb3="00000000" w:csb0="00000001" w:csb1="00000000"/>
   </w:font>
   <w:font w:name="Calibri Light">
     <w:panose1 w:val="020F0302020204030204"/>
@@ -9131,6 +10433,7 @@
   <w:rsids>
     <w:rsidRoot w:val="008E2DE6"/>
     <w:rsid w:val="000E400A"/>
+    <w:rsid w:val="003D226D"/>
     <w:rsid w:val="004F6596"/>
     <w:rsid w:val="006907B2"/>
     <w:rsid w:val="008E2DE6"/>
@@ -9918,7 +11221,7 @@
 </file>
 
 <file path=customXml/itemProps2.xml><?xml version="1.0" encoding="utf-8"?>
-<ds:datastoreItem xmlns:ds="http://schemas.openxmlformats.org/officeDocument/2006/customXml" ds:itemID="{640366E9-C2E9-48EF-9C99-FF1E0C429657}">
+<ds:datastoreItem xmlns:ds="http://schemas.openxmlformats.org/officeDocument/2006/customXml" ds:itemID="{426420D8-B975-47FE-94E1-61DA739499CE}">
   <ds:schemaRefs>
     <ds:schemaRef ds:uri="http://schemas.openxmlformats.org/officeDocument/2006/bibliography"/>
   </ds:schemaRefs>

</xml_diff>

<commit_message>
Updated voting spreadsheet and added comment for composite substance
</commit_message>
<xml_diff>
--- a/documents/ballotCommentsSept2013/Schedule.docx
+++ b/documents/ballotCommentsSept2013/Schedule.docx
@@ -1119,10 +1119,7 @@
         <w:fldChar w:fldCharType="begin"/>
       </w:r>
       <w:r>
-        <w:instrText xml:space="preserve"> HYPERLINK "http://www.hl7.org/implement/standards/fhir/datatypes-definitions.html" \l "Schedule" \o "A schedu</w:instrText>
-      </w:r>
-      <w:r>
-        <w:instrText xml:space="preserve">le that specifies an event that may occur multiple times. Schedules are not used for recording when things did happen, but when they are expected or requested to occur." </w:instrText>
+        <w:instrText xml:space="preserve"> HYPERLINK "http://www.hl7.org/implement/standards/fhir/datatypes-definitions.html" \l "Schedule" \o "A schedule that specifies an event that may occur multiple times. Schedules are not used for recording when things did happen, but when they are expected or requested to occur." </w:instrText>
       </w:r>
       <w:r>
         <w:fldChar w:fldCharType="separate"/>
@@ -2575,10 +2572,7 @@
         <w:fldChar w:fldCharType="begin"/>
       </w:r>
       <w:r>
-        <w:instrText xml:space="preserve"> HYPERLINK "http://www.hl7.org/implement/standards/fhir/datatype</w:instrText>
-      </w:r>
-      <w:r>
-        <w:instrText xml:space="preserve">s.html" \l "dateTime" </w:instrText>
+        <w:instrText xml:space="preserve"> HYPERLINK "http://www.hl7.org/implement/standards/fhir/datatypes.html" \l "dateTime" </w:instrText>
       </w:r>
       <w:r>
         <w:fldChar w:fldCharType="separate"/>
@@ -7796,8 +7790,6 @@
         <w:pStyle w:val="Heading2"/>
       </w:pPr>
       <w:bookmarkStart w:id="13" w:name="_Toc372060018"/>
-      <w:bookmarkStart w:id="14" w:name="_GoBack"/>
-      <w:bookmarkEnd w:id="14"/>
       <w:r>
         <w:t>Example 1</w:t>
       </w:r>
@@ -7982,13 +7974,7 @@
       </w:r>
       <w:proofErr w:type="spellEnd"/>
       <w:r>
-        <w:t xml:space="preserve">=’d’ </w:t>
-      </w:r>
-      <w:r>
-        <w:t>duration=’1’ unit=’d’</w:t>
-      </w:r>
-      <w:r>
-        <w:t>/&gt;</w:t>
+        <w:t>=’d’ duration=’1’ unit=’d’/&gt;</w:t>
       </w:r>
     </w:p>
     <w:p>
@@ -8019,13 +8005,7 @@
       </w:r>
       <w:proofErr w:type="spellEnd"/>
       <w:r>
-        <w:t xml:space="preserve">=’d’ </w:t>
-      </w:r>
-      <w:r>
-        <w:t>duration=’1’ unit=’d’</w:t>
-      </w:r>
-      <w:r>
-        <w:t>/&gt;</w:t>
+        <w:t>=’d’ duration=’1’ unit=’d’/&gt;</w:t>
       </w:r>
     </w:p>
     <w:p>
@@ -8133,36 +8113,96 @@
       <w:pPr>
         <w:pStyle w:val="Heading2"/>
       </w:pPr>
-      <w:bookmarkStart w:id="15" w:name="_Toc372060019"/>
+      <w:bookmarkStart w:id="14" w:name="_Toc372060019"/>
       <w:r>
         <w:t>Example 2</w:t>
       </w:r>
+      <w:bookmarkEnd w:id="14"/>
+    </w:p>
+    <w:p>
+      <w:r>
+        <w:t xml:space="preserve">For frequency, we need to be able to define time ranges. For example, History and Physical every 6 to 12 months. There is no </w:t>
+      </w:r>
+      <w:proofErr w:type="spellStart"/>
+      <w:r>
+        <w:t>Snomed</w:t>
+      </w:r>
+      <w:proofErr w:type="spellEnd"/>
+      <w:r>
+        <w:t xml:space="preserve"> code for 6 - 12 months, and it's not possible to capture this using the </w:t>
+      </w:r>
+      <w:proofErr w:type="spellStart"/>
+      <w:r>
+        <w:t>frequencyAsInterval</w:t>
+      </w:r>
+      <w:proofErr w:type="spellEnd"/>
+      <w:r>
+        <w:t>.</w:t>
+      </w:r>
+    </w:p>
+    <w:p>
+      <w:r>
+        <w:t>&lt;Schedule&gt;</w:t>
+      </w:r>
+    </w:p>
+    <w:p>
+      <w:r>
+        <w:tab/>
+        <w:t>&lt;</w:t>
+      </w:r>
+      <w:proofErr w:type="gramStart"/>
+      <w:r>
+        <w:t>repeat</w:t>
+      </w:r>
+      <w:proofErr w:type="gramEnd"/>
+      <w:r>
+        <w:t>&gt;</w:t>
+      </w:r>
+    </w:p>
+    <w:p>
+      <w:r>
+        <w:tab/>
+      </w:r>
+      <w:r>
+        <w:tab/>
+        <w:t>&lt;frequency low=’1’ high=’2’/&gt; Need IVL_INT instead of INT</w:t>
+      </w:r>
+    </w:p>
+    <w:p>
+      <w:r>
+        <w:tab/>
+      </w:r>
+      <w:r>
+        <w:tab/>
+        <w:t>&lt;duration value=’1’/&gt;</w:t>
+      </w:r>
+      <w:bookmarkStart w:id="15" w:name="_GoBack"/>
       <w:bookmarkEnd w:id="15"/>
     </w:p>
     <w:p>
       <w:r>
-        <w:t xml:space="preserve">For frequency, we need to be able to define time ranges. For example, History and Physical every 6 to 12 months. There is no </w:t>
-      </w:r>
-      <w:proofErr w:type="spellStart"/>
-      <w:r>
-        <w:t>Snomed</w:t>
-      </w:r>
-      <w:proofErr w:type="spellEnd"/>
-      <w:r>
-        <w:t xml:space="preserve"> code for 6 - 12 months, and it's not possible to capture this using the </w:t>
-      </w:r>
-      <w:proofErr w:type="spellStart"/>
-      <w:r>
-        <w:t>frequencyAsInterval</w:t>
-      </w:r>
-      <w:proofErr w:type="spellEnd"/>
-      <w:r>
-        <w:t>.</w:t>
+        <w:tab/>
+      </w:r>
+      <w:r>
+        <w:tab/>
+        <w:t>&lt;units value=’y’/&gt;</w:t>
       </w:r>
     </w:p>
     <w:p>
       <w:r>
-        <w:t>&lt;Schedule&gt;</w:t>
+        <w:tab/>
+      </w:r>
+      <w:r>
+        <w:tab/>
+        <w:t>&lt;</w:t>
+      </w:r>
+      <w:proofErr w:type="spellStart"/>
+      <w:r>
+        <w:t>intervalIsImportant</w:t>
+      </w:r>
+      <w:proofErr w:type="spellEnd"/>
+      <w:r>
+        <w:t xml:space="preserve"> value=’true’/&gt;</w:t>
       </w:r>
     </w:p>
     <w:p>
@@ -8170,69 +8210,16 @@
         <w:tab/>
       </w:r>
       <w:r>
+        <w:tab/>
         <w:t>&lt;</w:t>
       </w:r>
-      <w:proofErr w:type="gramStart"/>
-      <w:r>
-        <w:t>repeat</w:t>
-      </w:r>
-      <w:proofErr w:type="gramEnd"/>
-      <w:r>
-        <w:t>&gt;</w:t>
-      </w:r>
-    </w:p>
-    <w:p>
-      <w:r>
-        <w:tab/>
-      </w:r>
-      <w:r>
-        <w:tab/>
-        <w:t xml:space="preserve">&lt;frequency </w:t>
-      </w:r>
-      <w:r>
-        <w:t>low</w:t>
-      </w:r>
-      <w:r>
-        <w:t>=’1’</w:t>
-      </w:r>
-      <w:r>
-        <w:t xml:space="preserve"> high=’2’</w:t>
-      </w:r>
-      <w:r>
-        <w:t>/&gt;</w:t>
-      </w:r>
-      <w:r>
-        <w:t xml:space="preserve"> Need IVL_INT instead of INT</w:t>
-      </w:r>
-    </w:p>
-    <w:p>
-      <w:r>
-        <w:tab/>
-      </w:r>
-      <w:r>
-        <w:tab/>
-        <w:t>&lt;duration value=’</w:t>
-      </w:r>
-      <w:r>
-        <w:t>1</w:t>
-      </w:r>
-      <w:r>
-        <w:t>’/&gt;</w:t>
-      </w:r>
-    </w:p>
-    <w:p>
-      <w:r>
-        <w:tab/>
-      </w:r>
-      <w:r>
-        <w:tab/>
-        <w:t>&lt;units value=’</w:t>
-      </w:r>
-      <w:r>
-        <w:t>y</w:t>
-      </w:r>
-      <w:r>
-        <w:t>’/&gt;</w:t>
+      <w:proofErr w:type="spellStart"/>
+      <w:r>
+        <w:t>intervalPrecision</w:t>
+      </w:r>
+      <w:proofErr w:type="spellEnd"/>
+      <w:r>
+        <w:t xml:space="preserve"> value=’1’ unit=’month’/&gt;</w:t>
       </w:r>
     </w:p>
     <w:p>
@@ -8363,6 +8350,7 @@
         <w:spacing w:after="0"/>
       </w:pPr>
       <w:r>
+        <w:lastRenderedPageBreak/>
         <w:t>&lt;Schedule&gt;</w:t>
       </w:r>
     </w:p>
@@ -10437,6 +10425,7 @@
     <w:rsid w:val="004F6596"/>
     <w:rsid w:val="006907B2"/>
     <w:rsid w:val="008E2DE6"/>
+    <w:rsid w:val="00AE1BF0"/>
     <w:rsid w:val="00EB1A3B"/>
     <w:rsid w:val="00F77236"/>
   </w:rsids>
@@ -11221,7 +11210,7 @@
 </file>
 
 <file path=customXml/itemProps2.xml><?xml version="1.0" encoding="utf-8"?>
-<ds:datastoreItem xmlns:ds="http://schemas.openxmlformats.org/officeDocument/2006/customXml" ds:itemID="{426420D8-B975-47FE-94E1-61DA739499CE}">
+<ds:datastoreItem xmlns:ds="http://schemas.openxmlformats.org/officeDocument/2006/customXml" ds:itemID="{560BAB86-396F-4B1A-921C-FB686E8D5FC7}">
   <ds:schemaRefs>
     <ds:schemaRef ds:uri="http://schemas.openxmlformats.org/officeDocument/2006/bibliography"/>
   </ds:schemaRefs>

</xml_diff>